<commit_message>
Work done on 26/10
</commit_message>
<xml_diff>
--- a/SERV/PruebaInicialASPNetCore/Entrega.docx
+++ b/SERV/PruebaInicialASPNetCore/Entrega.docx
@@ -5,29 +5,20 @@
     <w:p>
       <w:pPr>
         <w:pStyle w:val="Ttulo2"/>
-        <w:rPr>
-          <w:lang w:val="es-ES"/>
-        </w:rPr>
       </w:pPr>
       <w:r>
-        <w:rPr>
-          <w:lang w:val="es-ES"/>
-        </w:rPr>
         <w:t>Paso 1:</w:t>
       </w:r>
       <w:r>
-        <w:rPr>
-          <w:lang w:val="es-ES"/>
-        </w:rPr>
         <w:t xml:space="preserve"> Inicio</w:t>
       </w:r>
     </w:p>
     <w:p>
-      <w:pPr>
-        <w:rPr>
-          <w:lang w:val="es-ES"/>
-        </w:rPr>
-      </w:pPr>
+      <w:r>
+        <w:t>Hemos aprendido a crear un nuevo proyecto MVC con ASP .Net Core</w:t>
+      </w:r>
+    </w:p>
+    <w:p>
       <w:r>
         <w:rPr>
           <w:noProof/>
@@ -70,55 +61,42 @@
         </w:drawing>
       </w:r>
     </w:p>
-    <w:p>
-      <w:pPr>
-        <w:rPr>
-          <w:lang w:val="es-ES"/>
-        </w:rPr>
-      </w:pPr>
-    </w:p>
+    <w:p/>
     <w:p>
       <w:pPr>
         <w:pStyle w:val="Ttulo2"/>
-        <w:rPr>
-          <w:lang w:val="es-ES"/>
-        </w:rPr>
       </w:pPr>
       <w:r>
-        <w:rPr>
-          <w:lang w:val="es-ES"/>
-        </w:rPr>
         <w:t xml:space="preserve">Paso 2: Controlador </w:t>
       </w:r>
       <w:proofErr w:type="spellStart"/>
       <w:r>
-        <w:rPr>
-          <w:lang w:val="es-ES"/>
-        </w:rPr>
         <w:t>Hello</w:t>
       </w:r>
       <w:proofErr w:type="spellEnd"/>
       <w:r>
-        <w:rPr>
-          <w:lang w:val="es-ES"/>
-        </w:rPr>
         <w:t xml:space="preserve"> </w:t>
       </w:r>
       <w:proofErr w:type="spellStart"/>
       <w:r>
-        <w:rPr>
-          <w:lang w:val="es-ES"/>
-        </w:rPr>
         <w:t>World</w:t>
       </w:r>
       <w:proofErr w:type="spellEnd"/>
     </w:p>
     <w:p>
-      <w:pPr>
-        <w:rPr>
-          <w:lang w:val="es-ES"/>
-        </w:rPr>
-      </w:pPr>
+      <w:r>
+        <w:t xml:space="preserve">Hemos aprendido a crear un controlador que reciba algunos parámetros desde la </w:t>
+      </w:r>
+      <w:proofErr w:type="spellStart"/>
+      <w:r>
+        <w:t>url</w:t>
+      </w:r>
+      <w:proofErr w:type="spellEnd"/>
+      <w:r>
+        <w:t>, modificarlo y acceder a su vista</w:t>
+      </w:r>
+    </w:p>
+    <w:p>
       <w:r>
         <w:rPr>
           <w:rFonts w:ascii="Consolas" w:hAnsi="Consolas"/>
@@ -127,8 +105,60 @@
           <w:szCs w:val="20"/>
           <w:shd w:val="clear" w:color="auto" w:fill="303436"/>
         </w:rPr>
-        <w:t>https://localhost</w:t>
-      </w:r>
+        <w:t>https://localhost:5001/HelloWorld/</w:t>
+      </w:r>
+      <w:r>
+        <w:rPr>
+          <w:noProof/>
+          <w:lang w:eastAsia="eu-ES"/>
+        </w:rPr>
+        <w:t xml:space="preserve"> </w:t>
+      </w:r>
+      <w:r>
+        <w:rPr>
+          <w:noProof/>
+          <w:lang w:eastAsia="eu-ES"/>
+        </w:rPr>
+        <w:drawing>
+          <wp:inline distT="0" distB="0" distL="0" distR="0" wp14:anchorId="1420E35D" wp14:editId="44999B82">
+            <wp:extent cx="5760720" cy="3240405"/>
+            <wp:effectExtent l="0" t="0" r="0" b="0"/>
+            <wp:docPr id="2" name="Imagen 2"/>
+            <wp:cNvGraphicFramePr>
+              <a:graphicFrameLocks xmlns:a="http://schemas.openxmlformats.org/drawingml/2006/main" noChangeAspect="1"/>
+            </wp:cNvGraphicFramePr>
+            <a:graphic xmlns:a="http://schemas.openxmlformats.org/drawingml/2006/main">
+              <a:graphicData uri="http://schemas.openxmlformats.org/drawingml/2006/picture">
+                <pic:pic xmlns:pic="http://schemas.openxmlformats.org/drawingml/2006/picture">
+                  <pic:nvPicPr>
+                    <pic:cNvPr id="1" name=""/>
+                    <pic:cNvPicPr/>
+                  </pic:nvPicPr>
+                  <pic:blipFill>
+                    <a:blip r:embed="rId5"/>
+                    <a:stretch>
+                      <a:fillRect/>
+                    </a:stretch>
+                  </pic:blipFill>
+                  <pic:spPr>
+                    <a:xfrm>
+                      <a:off x="0" y="0"/>
+                      <a:ext cx="5760720" cy="3240405"/>
+                    </a:xfrm>
+                    <a:prstGeom prst="rect">
+                      <a:avLst/>
+                    </a:prstGeom>
+                  </pic:spPr>
+                </pic:pic>
+              </a:graphicData>
+            </a:graphic>
+          </wp:inline>
+        </w:drawing>
+      </w:r>
+    </w:p>
+    <w:p/>
+    <w:p/>
+    <w:p>
       <w:r>
         <w:rPr>
           <w:rFonts w:ascii="Consolas" w:hAnsi="Consolas"/>
@@ -137,147 +167,8 @@
           <w:szCs w:val="20"/>
           <w:shd w:val="clear" w:color="auto" w:fill="303436"/>
         </w:rPr>
-        <w:t>:5001/</w:t>
-      </w:r>
-      <w:r>
-        <w:rPr>
-          <w:rFonts w:ascii="Consolas" w:hAnsi="Consolas"/>
-          <w:color w:val="D8D5D0"/>
-          <w:sz w:val="20"/>
-          <w:szCs w:val="20"/>
-          <w:shd w:val="clear" w:color="auto" w:fill="303436"/>
-        </w:rPr>
-        <w:t>HelloWorld/</w:t>
-      </w:r>
-      <w:r>
-        <w:rPr>
-          <w:noProof/>
-          <w:lang w:eastAsia="eu-ES"/>
-        </w:rPr>
-        <w:t xml:space="preserve"> </w:t>
-      </w:r>
-      <w:r>
-        <w:rPr>
-          <w:noProof/>
-          <w:lang w:eastAsia="eu-ES"/>
-        </w:rPr>
-        <w:drawing>
-          <wp:inline distT="0" distB="0" distL="0" distR="0" wp14:anchorId="1420E35D" wp14:editId="44999B82">
-            <wp:extent cx="5760720" cy="3240405"/>
-            <wp:effectExtent l="0" t="0" r="0" b="0"/>
-            <wp:docPr id="2" name="Imagen 2"/>
-            <wp:cNvGraphicFramePr>
-              <a:graphicFrameLocks xmlns:a="http://schemas.openxmlformats.org/drawingml/2006/main" noChangeAspect="1"/>
-            </wp:cNvGraphicFramePr>
-            <a:graphic xmlns:a="http://schemas.openxmlformats.org/drawingml/2006/main">
-              <a:graphicData uri="http://schemas.openxmlformats.org/drawingml/2006/picture">
-                <pic:pic xmlns:pic="http://schemas.openxmlformats.org/drawingml/2006/picture">
-                  <pic:nvPicPr>
-                    <pic:cNvPr id="1" name=""/>
-                    <pic:cNvPicPr/>
-                  </pic:nvPicPr>
-                  <pic:blipFill>
-                    <a:blip r:embed="rId5"/>
-                    <a:stretch>
-                      <a:fillRect/>
-                    </a:stretch>
-                  </pic:blipFill>
-                  <pic:spPr>
-                    <a:xfrm>
-                      <a:off x="0" y="0"/>
-                      <a:ext cx="5760720" cy="3240405"/>
-                    </a:xfrm>
-                    <a:prstGeom prst="rect">
-                      <a:avLst/>
-                    </a:prstGeom>
-                  </pic:spPr>
-                </pic:pic>
-              </a:graphicData>
-            </a:graphic>
-          </wp:inline>
-        </w:drawing>
-      </w:r>
-    </w:p>
-    <w:p>
-      <w:pPr>
-        <w:rPr>
-          <w:lang w:val="es-ES"/>
-        </w:rPr>
-      </w:pPr>
-    </w:p>
-    <w:p>
-      <w:pPr>
-        <w:rPr>
-          <w:lang w:val="es-ES"/>
-        </w:rPr>
-      </w:pPr>
-    </w:p>
-    <w:p>
-      <w:pPr>
-        <w:rPr>
-          <w:lang w:val="es-ES"/>
-        </w:rPr>
-      </w:pPr>
-      <w:r>
-        <w:rPr>
-          <w:rFonts w:ascii="Consolas" w:hAnsi="Consolas"/>
-          <w:color w:val="D8D5D0"/>
-          <w:sz w:val="20"/>
-          <w:szCs w:val="20"/>
-          <w:shd w:val="clear" w:color="auto" w:fill="303436"/>
-        </w:rPr>
         <w:lastRenderedPageBreak/>
-        <w:t>https://localhost</w:t>
-      </w:r>
-      <w:r>
-        <w:rPr>
-          <w:rFonts w:ascii="Consolas" w:hAnsi="Consolas"/>
-          <w:color w:val="D8D5D0"/>
-          <w:sz w:val="20"/>
-          <w:szCs w:val="20"/>
-          <w:shd w:val="clear" w:color="auto" w:fill="303436"/>
-        </w:rPr>
-        <w:t>:5001/</w:t>
-      </w:r>
-      <w:r>
-        <w:rPr>
-          <w:rFonts w:ascii="Consolas" w:hAnsi="Consolas"/>
-          <w:color w:val="D8D5D0"/>
-          <w:sz w:val="20"/>
-          <w:szCs w:val="20"/>
-          <w:shd w:val="clear" w:color="auto" w:fill="303436"/>
-        </w:rPr>
-        <w:t>HelloWorld/Welcome?name=</w:t>
-      </w:r>
-      <w:r>
-        <w:rPr>
-          <w:rFonts w:ascii="Consolas" w:hAnsi="Consolas"/>
-          <w:color w:val="D8D5D0"/>
-          <w:sz w:val="20"/>
-          <w:szCs w:val="20"/>
-          <w:shd w:val="clear" w:color="auto" w:fill="303436"/>
-        </w:rPr>
-        <w:t>Urko</w:t>
-      </w:r>
-      <w:r>
-        <w:rPr>
-          <w:rFonts w:ascii="Consolas" w:hAnsi="Consolas"/>
-          <w:color w:val="D8D5D0"/>
-          <w:sz w:val="20"/>
-          <w:szCs w:val="20"/>
-          <w:shd w:val="clear" w:color="auto" w:fill="303436"/>
-        </w:rPr>
-        <w:t>&amp;numtimes=</w:t>
-      </w:r>
-      <w:r>
-        <w:rPr>
-          <w:rFonts w:ascii="Consolas" w:hAnsi="Consolas"/>
-          <w:color w:val="D8D5D0"/>
-          <w:sz w:val="20"/>
-          <w:szCs w:val="20"/>
-          <w:shd w:val="clear" w:color="auto" w:fill="303436"/>
-        </w:rPr>
-        <w:t>7</w:t>
+        <w:t>https://localhost:5001/HelloWorld/Welcome?name=Urko&amp;numtimes=7</w:t>
       </w:r>
       <w:r>
         <w:rPr>
@@ -321,13 +212,7 @@
         </w:drawing>
       </w:r>
     </w:p>
-    <w:p>
-      <w:pPr>
-        <w:rPr>
-          <w:lang w:val="es-ES"/>
-        </w:rPr>
-      </w:pPr>
-    </w:p>
+    <w:p/>
     <w:p>
       <w:pPr>
         <w:rPr>
@@ -398,20 +283,37 @@
         <w:pStyle w:val="Ttulo2"/>
       </w:pPr>
       <w:r>
+        <w:t>Paso 3</w:t>
+      </w:r>
+    </w:p>
+    <w:p>
+      <w:r>
+        <w:t xml:space="preserve">Hemos aprendido a crear una vista personalizada asociada al controlador </w:t>
+      </w:r>
+      <w:proofErr w:type="spellStart"/>
+      <w:r>
+        <w:t>HelloWorld</w:t>
+      </w:r>
+      <w:proofErr w:type="spellEnd"/>
+      <w:r>
+        <w:t xml:space="preserve">, y a cambiar el título de la aplicación, así como otros apartados que aparecerán en todas las páginas de la web. Ahora la página </w:t>
+      </w:r>
+      <w:proofErr w:type="spellStart"/>
+      <w:r>
+        <w:t>welcome</w:t>
+      </w:r>
+      <w:proofErr w:type="spellEnd"/>
+      <w:r>
+        <w:t xml:space="preserve"> está customizada y extiende del layout general de la aplicación.</w:t>
+      </w:r>
+    </w:p>
+    <w:p>
+      <w:r>
+        <w:rPr>
+          <w:noProof/>
+          <w:lang w:eastAsia="eu-ES"/>
+        </w:rPr>
         <w:lastRenderedPageBreak/>
-        <w:t>Paso 3</w:t>
-      </w:r>
-    </w:p>
-    <w:p>
-      <w:pPr>
-        <w:rPr>
-          <w:lang w:val="es-ES"/>
-        </w:rPr>
-      </w:pPr>
-      <w:r>
-        <w:rPr>
-          <w:lang w:val="es-ES"/>
-        </w:rPr>
         <w:drawing>
           <wp:inline distT="0" distB="0" distL="0" distR="0" wp14:anchorId="31F91DC8" wp14:editId="34053945">
             <wp:extent cx="3477110" cy="4048690"/>
@@ -450,34 +352,18 @@
       </w:r>
     </w:p>
     <w:p>
-      <w:pPr>
-        <w:rPr>
-          <w:lang w:val="es-ES"/>
-        </w:rPr>
-      </w:pPr>
-      <w:r>
-        <w:rPr>
-          <w:lang w:val="es-ES"/>
-        </w:rPr>
+      <w:r>
         <w:t xml:space="preserve">Cambiar el contenido del </w:t>
       </w:r>
       <w:proofErr w:type="spellStart"/>
       <w:proofErr w:type="gramStart"/>
       <w:r>
-        <w:rPr>
-          <w:lang w:val="es-ES"/>
-        </w:rPr>
         <w:t>index.cshtml</w:t>
       </w:r>
       <w:proofErr w:type="spellEnd"/>
       <w:proofErr w:type="gramEnd"/>
     </w:p>
     <w:p>
-      <w:pPr>
-        <w:rPr>
-          <w:lang w:val="es-ES"/>
-        </w:rPr>
-      </w:pPr>
       <w:r>
         <w:rPr>
           <w:noProof/>
@@ -520,66 +406,32 @@
         </w:drawing>
       </w:r>
     </w:p>
-    <w:p>
-      <w:pPr>
-        <w:rPr>
-          <w:lang w:val="es-ES"/>
-        </w:rPr>
-      </w:pPr>
-    </w:p>
-    <w:p>
-      <w:pPr>
-        <w:rPr>
-          <w:lang w:val="es-ES"/>
-        </w:rPr>
-      </w:pPr>
-      <w:r>
-        <w:rPr>
-          <w:lang w:val="es-ES"/>
-        </w:rPr>
+    <w:p/>
+    <w:p>
+      <w:r>
         <w:lastRenderedPageBreak/>
         <w:t>Cambiar en el _</w:t>
       </w:r>
       <w:proofErr w:type="spellStart"/>
       <w:r>
-        <w:rPr>
-          <w:lang w:val="es-ES"/>
-        </w:rPr>
         <w:t>Layout.cshtml</w:t>
       </w:r>
       <w:proofErr w:type="spellEnd"/>
       <w:r>
-        <w:rPr>
-          <w:lang w:val="es-ES"/>
-        </w:rPr>
-        <w:t xml:space="preserve"> el título </w:t>
-      </w:r>
-      <w:proofErr w:type="gramStart"/>
-      <w:r>
-        <w:rPr>
-          <w:lang w:val="es-ES"/>
-        </w:rPr>
-        <w:t>de  la</w:t>
-      </w:r>
-      <w:proofErr w:type="gramEnd"/>
-      <w:r>
-        <w:rPr>
-          <w:lang w:val="es-ES"/>
-        </w:rPr>
-        <w:t xml:space="preserve"> página algunas cosas más. Como se ve, ahora el título es “</w:t>
-      </w:r>
-      <w:proofErr w:type="spellStart"/>
-      <w:r>
-        <w:rPr>
-          <w:lang w:val="es-ES"/>
-        </w:rPr>
+        <w:t xml:space="preserve"> el título de la página </w:t>
+      </w:r>
+      <w:r>
+        <w:t xml:space="preserve">y </w:t>
+      </w:r>
+      <w:r>
+        <w:t>algunas cosas más. Como se ve, ahora el título es “</w:t>
+      </w:r>
+      <w:proofErr w:type="spellStart"/>
+      <w:r>
         <w:t>Movie</w:t>
       </w:r>
       <w:proofErr w:type="spellEnd"/>
       <w:r>
-        <w:rPr>
-          <w:lang w:val="es-ES"/>
-        </w:rPr>
         <w:t xml:space="preserve"> App”</w:t>
       </w:r>
       <w:r>
@@ -625,94 +477,51 @@
       </w:r>
     </w:p>
     <w:p>
-      <w:pPr>
-        <w:rPr>
-          <w:lang w:val="es-ES"/>
-        </w:rPr>
-      </w:pPr>
-      <w:r>
-        <w:rPr>
-          <w:lang w:val="es-ES"/>
-        </w:rPr>
+      <w:r>
         <w:t xml:space="preserve">Cambiar el </w:t>
       </w:r>
       <w:proofErr w:type="spellStart"/>
       <w:r>
-        <w:rPr>
-          <w:lang w:val="es-ES"/>
-        </w:rPr>
         <w:t>HelloWorld</w:t>
       </w:r>
       <w:proofErr w:type="spellEnd"/>
       <w:r>
-        <w:rPr>
-          <w:lang w:val="es-ES"/>
-        </w:rPr>
         <w:t>/</w:t>
       </w:r>
       <w:proofErr w:type="spellStart"/>
       <w:r>
-        <w:rPr>
-          <w:lang w:val="es-ES"/>
-        </w:rPr>
         <w:t>Index.cshtml</w:t>
       </w:r>
       <w:proofErr w:type="spellEnd"/>
       <w:r>
-        <w:rPr>
-          <w:lang w:val="es-ES"/>
-        </w:rPr>
         <w:t xml:space="preserve"> así, para que muestre el título “</w:t>
       </w:r>
       <w:proofErr w:type="spellStart"/>
       <w:r>
-        <w:rPr>
-          <w:lang w:val="es-ES"/>
-        </w:rPr>
         <w:t>My</w:t>
       </w:r>
       <w:proofErr w:type="spellEnd"/>
       <w:r>
-        <w:rPr>
-          <w:lang w:val="es-ES"/>
-        </w:rPr>
         <w:t xml:space="preserve"> </w:t>
       </w:r>
       <w:proofErr w:type="spellStart"/>
       <w:r>
-        <w:rPr>
-          <w:lang w:val="es-ES"/>
-        </w:rPr>
         <w:t>movie</w:t>
       </w:r>
       <w:proofErr w:type="spellEnd"/>
       <w:r>
-        <w:rPr>
-          <w:lang w:val="es-ES"/>
-        </w:rPr>
         <w:t xml:space="preserve"> </w:t>
       </w:r>
       <w:proofErr w:type="spellStart"/>
       <w:r>
-        <w:rPr>
-          <w:lang w:val="es-ES"/>
-        </w:rPr>
         <w:t>List</w:t>
       </w:r>
       <w:proofErr w:type="spellEnd"/>
       <w:r>
-        <w:rPr>
-          <w:lang w:val="es-ES"/>
-        </w:rPr>
         <w:t>”</w:t>
       </w:r>
     </w:p>
     <w:p>
-      <w:pPr>
-        <w:rPr>
-          <w:lang w:val="es-ES"/>
-        </w:rPr>
-      </w:pPr>
       <w:r>
         <w:rPr>
           <w:noProof/>
@@ -755,65 +564,37 @@
         </w:drawing>
       </w:r>
     </w:p>
-    <w:p>
-      <w:pPr>
-        <w:rPr>
-          <w:lang w:val="es-ES"/>
-        </w:rPr>
-      </w:pPr>
-    </w:p>
-    <w:p>
-      <w:pPr>
-        <w:rPr>
-          <w:lang w:val="es-ES"/>
-        </w:rPr>
-      </w:pPr>
-      <w:r>
-        <w:rPr>
-          <w:lang w:val="es-ES"/>
-        </w:rPr>
+    <w:p/>
+    <w:p>
+      <w:r>
         <w:lastRenderedPageBreak/>
         <w:t>Crear y modificar /</w:t>
       </w:r>
       <w:proofErr w:type="spellStart"/>
       <w:r>
-        <w:rPr>
-          <w:lang w:val="es-ES"/>
-        </w:rPr>
         <w:t>Views</w:t>
       </w:r>
       <w:proofErr w:type="spellEnd"/>
       <w:r>
-        <w:rPr>
-          <w:lang w:val="es-ES"/>
-        </w:rPr>
         <w:t>/</w:t>
       </w:r>
       <w:proofErr w:type="spellStart"/>
       <w:r>
-        <w:rPr>
-          <w:lang w:val="es-ES"/>
-        </w:rPr>
         <w:t>HelloWorld</w:t>
       </w:r>
       <w:proofErr w:type="spellEnd"/>
       <w:r>
-        <w:rPr>
-          <w:lang w:val="es-ES"/>
-        </w:rPr>
         <w:t>/</w:t>
       </w:r>
       <w:proofErr w:type="spellStart"/>
       <w:r>
-        <w:rPr>
-          <w:lang w:val="es-ES"/>
-        </w:rPr>
         <w:t>Welcome.cshtml</w:t>
       </w:r>
       <w:proofErr w:type="spellEnd"/>
       <w:r>
         <w:rPr>
-          <w:lang w:val="es-ES"/>
+          <w:noProof/>
+          <w:lang w:eastAsia="eu-ES"/>
         </w:rPr>
         <w:drawing>
           <wp:inline distT="0" distB="0" distL="0" distR="0" wp14:anchorId="072ABF8E" wp14:editId="156822EE">
@@ -853,15 +634,7 @@
       </w:r>
     </w:p>
     <w:p>
-      <w:pPr>
-        <w:rPr>
-          <w:lang w:val="es-ES"/>
-        </w:rPr>
-      </w:pPr>
-      <w:r>
-        <w:rPr>
-          <w:lang w:val="es-ES"/>
-        </w:rPr>
+      <w:r>
         <w:t xml:space="preserve">Acceder a </w:t>
       </w:r>
       <w:r>
@@ -872,55 +645,10 @@
           <w:szCs w:val="20"/>
           <w:shd w:val="clear" w:color="auto" w:fill="303436"/>
         </w:rPr>
-        <w:t>https://localhost:5001</w:t>
-      </w:r>
-      <w:r>
-        <w:rPr>
-          <w:rFonts w:ascii="Consolas" w:hAnsi="Consolas"/>
-          <w:color w:val="D8D5D0"/>
-          <w:sz w:val="20"/>
-          <w:szCs w:val="20"/>
-          <w:shd w:val="clear" w:color="auto" w:fill="303436"/>
-        </w:rPr>
-        <w:t>/HelloWorld/Welcome?name=</w:t>
-      </w:r>
-      <w:r>
-        <w:rPr>
-          <w:rFonts w:ascii="Consolas" w:hAnsi="Consolas"/>
-          <w:color w:val="D8D5D0"/>
-          <w:sz w:val="20"/>
-          <w:szCs w:val="20"/>
-          <w:shd w:val="clear" w:color="auto" w:fill="303436"/>
-        </w:rPr>
-        <w:t>Urko</w:t>
-      </w:r>
-      <w:r>
-        <w:rPr>
-          <w:rFonts w:ascii="Consolas" w:hAnsi="Consolas"/>
-          <w:color w:val="D8D5D0"/>
-          <w:sz w:val="20"/>
-          <w:szCs w:val="20"/>
-          <w:shd w:val="clear" w:color="auto" w:fill="303436"/>
-        </w:rPr>
-        <w:t>&amp;numtimes=</w:t>
-      </w:r>
-      <w:r>
-        <w:rPr>
-          <w:rFonts w:ascii="Consolas" w:hAnsi="Consolas"/>
-          <w:color w:val="D8D5D0"/>
-          <w:sz w:val="20"/>
-          <w:szCs w:val="20"/>
-          <w:shd w:val="clear" w:color="auto" w:fill="303436"/>
-        </w:rPr>
-        <w:t>5</w:t>
-      </w:r>
-    </w:p>
-    <w:p>
-      <w:pPr>
-        <w:rPr>
-          <w:lang w:val="es-ES"/>
-        </w:rPr>
-      </w:pPr>
+        <w:t>https://localhost:5001/HelloWorld/Welcome?name=Urko&amp;numtimes=5</w:t>
+      </w:r>
+    </w:p>
+    <w:p>
       <w:r>
         <w:rPr>
           <w:noProof/>
@@ -966,54 +694,52 @@
     <w:p>
       <w:pPr>
         <w:pStyle w:val="Ttulo2"/>
-        <w:rPr>
-          <w:lang w:val="es-ES"/>
-        </w:rPr>
       </w:pPr>
       <w:r>
-        <w:rPr>
-          <w:lang w:val="es-ES"/>
-        </w:rPr>
         <w:t>Paso 4</w:t>
       </w:r>
     </w:p>
     <w:p>
+      <w:r>
+        <w:t xml:space="preserve">Hemos aprendido a crear clases, añadir paquetes </w:t>
+      </w:r>
+      <w:proofErr w:type="spellStart"/>
+      <w:r>
+        <w:t>nuget</w:t>
+      </w:r>
+      <w:proofErr w:type="spellEnd"/>
+      <w:r>
+        <w:t xml:space="preserve"> y elementos con </w:t>
+      </w:r>
+      <w:proofErr w:type="spellStart"/>
+      <w:r>
+        <w:t>scaffold</w:t>
+      </w:r>
+      <w:proofErr w:type="spellEnd"/>
+    </w:p>
+    <w:p>
       <w:pPr>
         <w:rPr>
           <w:u w:val="single"/>
-          <w:lang w:val="es-ES"/>
         </w:rPr>
       </w:pPr>
       <w:r>
-        <w:rPr>
-          <w:lang w:val="es-ES"/>
-        </w:rPr>
         <w:t xml:space="preserve">Añadir la clase </w:t>
       </w:r>
       <w:proofErr w:type="spellStart"/>
       <w:r>
-        <w:rPr>
-          <w:lang w:val="es-ES"/>
-        </w:rPr>
         <w:t>Movie.cs</w:t>
       </w:r>
       <w:proofErr w:type="spellEnd"/>
       <w:r>
-        <w:rPr>
-          <w:lang w:val="es-ES"/>
-        </w:rPr>
         <w:t xml:space="preserve"> a la carpeta modelos</w:t>
       </w:r>
     </w:p>
     <w:p>
-      <w:pPr>
-        <w:rPr>
-          <w:lang w:val="es-ES"/>
-        </w:rPr>
-      </w:pPr>
-      <w:r>
-        <w:rPr>
-          <w:lang w:val="es-ES"/>
+      <w:r>
+        <w:rPr>
+          <w:noProof/>
+          <w:lang w:eastAsia="eu-ES"/>
         </w:rPr>
         <w:lastRenderedPageBreak/>
         <w:drawing>
@@ -1054,14 +780,10 @@
       </w:r>
     </w:p>
     <w:p>
-      <w:pPr>
-        <w:rPr>
-          <w:lang w:val="es-ES"/>
-        </w:rPr>
-      </w:pPr>
-      <w:r>
-        <w:rPr>
-          <w:lang w:val="es-ES"/>
+      <w:r>
+        <w:rPr>
+          <w:noProof/>
+          <w:lang w:eastAsia="eu-ES"/>
         </w:rPr>
         <w:drawing>
           <wp:inline distT="0" distB="0" distL="0" distR="0" wp14:anchorId="5DFBB5E1" wp14:editId="01B94313">
@@ -1101,38 +823,19 @@
       </w:r>
     </w:p>
     <w:p>
-      <w:pPr>
-        <w:rPr>
-          <w:lang w:val="es-ES"/>
-        </w:rPr>
-      </w:pPr>
-      <w:r>
-        <w:rPr>
-          <w:lang w:val="es-ES"/>
-        </w:rPr>
+      <w:r>
         <w:t xml:space="preserve">Administrar paquetes </w:t>
       </w:r>
       <w:proofErr w:type="spellStart"/>
       <w:r>
-        <w:rPr>
-          <w:lang w:val="es-ES"/>
-        </w:rPr>
         <w:t>Nuget</w:t>
       </w:r>
       <w:proofErr w:type="spellEnd"/>
       <w:r>
-        <w:rPr>
-          <w:lang w:val="es-ES"/>
-        </w:rPr>
         <w:t xml:space="preserve"> e instalar </w:t>
       </w:r>
     </w:p>
     <w:p>
-      <w:pPr>
-        <w:rPr>
-          <w:lang w:val="es-ES"/>
-        </w:rPr>
-      </w:pPr>
       <w:proofErr w:type="spellStart"/>
       <w:r>
         <w:rPr>
@@ -1157,6 +860,7 @@
         <w:t xml:space="preserve"> </w:t>
       </w:r>
       <w:proofErr w:type="spellStart"/>
+      <w:proofErr w:type="gramStart"/>
       <w:r>
         <w:rPr>
           <w:rFonts w:ascii="Consolas" w:hAnsi="Consolas"/>
@@ -1168,16 +872,13 @@
         <w:t>Microsoft.EntityFrameworkCore.Design</w:t>
       </w:r>
       <w:proofErr w:type="spellEnd"/>
-    </w:p>
-    <w:p>
-      <w:pPr>
-        <w:rPr>
-          <w:lang w:val="es-ES"/>
-        </w:rPr>
-      </w:pPr>
-      <w:r>
-        <w:rPr>
-          <w:lang w:val="es-ES"/>
+      <w:proofErr w:type="gramEnd"/>
+    </w:p>
+    <w:p>
+      <w:r>
+        <w:rPr>
+          <w:noProof/>
+          <w:lang w:eastAsia="eu-ES"/>
         </w:rPr>
         <w:lastRenderedPageBreak/>
         <w:drawing>
@@ -1218,11 +919,6 @@
       </w:r>
     </w:p>
     <w:p>
-      <w:pPr>
-        <w:rPr>
-          <w:lang w:val="es-ES"/>
-        </w:rPr>
-      </w:pPr>
       <w:r>
         <w:rPr>
           <w:noProof/>
@@ -1266,28 +962,18 @@
       </w:r>
     </w:p>
     <w:p>
-      <w:pPr>
-        <w:rPr>
-          <w:lang w:val="es-ES"/>
-        </w:rPr>
-      </w:pPr>
-      <w:r>
-        <w:rPr>
-          <w:lang w:val="es-ES"/>
-        </w:rPr>
+      <w:r>
         <w:t xml:space="preserve">Agregar nuevo elemento con </w:t>
       </w:r>
       <w:proofErr w:type="spellStart"/>
       <w:r>
-        <w:rPr>
-          <w:lang w:val="es-ES"/>
-        </w:rPr>
         <w:t>scaffold</w:t>
       </w:r>
       <w:proofErr w:type="spellEnd"/>
       <w:r>
         <w:rPr>
-          <w:lang w:val="es-ES"/>
+          <w:noProof/>
+          <w:lang w:eastAsia="eu-ES"/>
         </w:rPr>
         <w:drawing>
           <wp:inline distT="0" distB="0" distL="0" distR="0" wp14:anchorId="5375064E" wp14:editId="172E1C91">
@@ -1327,14 +1013,10 @@
       </w:r>
     </w:p>
     <w:p>
-      <w:pPr>
-        <w:rPr>
-          <w:lang w:val="es-ES"/>
-        </w:rPr>
-      </w:pPr>
-      <w:r>
-        <w:rPr>
-          <w:lang w:val="es-ES"/>
+      <w:r>
+        <w:rPr>
+          <w:noProof/>
+          <w:lang w:eastAsia="eu-ES"/>
         </w:rPr>
         <w:lastRenderedPageBreak/>
         <w:drawing>
@@ -1375,14 +1057,10 @@
       </w:r>
     </w:p>
     <w:p>
-      <w:pPr>
-        <w:rPr>
-          <w:lang w:val="es-ES"/>
-        </w:rPr>
-      </w:pPr>
-      <w:r>
-        <w:rPr>
-          <w:lang w:val="es-ES"/>
+      <w:r>
+        <w:rPr>
+          <w:noProof/>
+          <w:lang w:eastAsia="eu-ES"/>
         </w:rPr>
         <w:drawing>
           <wp:inline distT="0" distB="0" distL="0" distR="0" wp14:anchorId="7302F85B" wp14:editId="0A95758E">
@@ -1420,8 +1098,6 @@
           </wp:inline>
         </w:drawing>
       </w:r>
-      <w:bookmarkStart w:id="0" w:name="_GoBack"/>
-      <w:bookmarkEnd w:id="0"/>
     </w:p>
     <w:p>
       <w:pPr>
@@ -1470,11 +1146,6 @@
       <w:proofErr w:type="spellEnd"/>
     </w:p>
     <w:p>
-      <w:pPr>
-        <w:rPr>
-          <w:lang w:val="es-ES"/>
-        </w:rPr>
-      </w:pPr>
       <w:r>
         <w:rPr>
           <w:noProof/>
@@ -1541,11 +1212,6 @@
       <w:proofErr w:type="spellEnd"/>
     </w:p>
     <w:p>
-      <w:pPr>
-        <w:rPr>
-          <w:lang w:val="es-ES"/>
-        </w:rPr>
-      </w:pPr>
       <w:r>
         <w:rPr>
           <w:noProof/>
@@ -1588,11 +1254,1210 @@
         </w:drawing>
       </w:r>
     </w:p>
+    <w:p/>
     <w:p>
       <w:pPr>
-        <w:rPr>
-          <w:lang w:val="es-ES"/>
-        </w:rPr>
+        <w:pStyle w:val="Ttulo1"/>
+      </w:pPr>
+      <w:r>
+        <w:lastRenderedPageBreak/>
+        <w:t>Parte 5</w:t>
+      </w:r>
+    </w:p>
+    <w:p>
+      <w:r>
+        <w:t xml:space="preserve">Hemos aprendido a acceder a las tablas de </w:t>
+      </w:r>
+      <w:proofErr w:type="spellStart"/>
+      <w:r>
+        <w:t>sql</w:t>
+      </w:r>
+      <w:proofErr w:type="spellEnd"/>
+      <w:r>
+        <w:t xml:space="preserve">, modificarlas, crear la clase </w:t>
+      </w:r>
+      <w:proofErr w:type="spellStart"/>
+      <w:r>
+        <w:t>SeedData</w:t>
+      </w:r>
+      <w:proofErr w:type="spellEnd"/>
+      <w:r>
+        <w:t xml:space="preserve"> que accederá </w:t>
+      </w:r>
+      <w:proofErr w:type="gramStart"/>
+      <w:r>
+        <w:t>a la BD</w:t>
+      </w:r>
+      <w:proofErr w:type="gramEnd"/>
+      <w:r>
+        <w:t>, y que si no tiene valores insertados creará nuevos. Para comprobar esto último hemos eliminado los datos que habíamos metido en un principio.</w:t>
+      </w:r>
+    </w:p>
+    <w:p>
+      <w:r>
+        <w:drawing>
+          <wp:inline distT="0" distB="0" distL="0" distR="0" wp14:anchorId="483E8A3B" wp14:editId="05B3B0AC">
+            <wp:extent cx="4706007" cy="4420217"/>
+            <wp:effectExtent l="0" t="0" r="0" b="0"/>
+            <wp:docPr id="23" name="Imagen 23"/>
+            <wp:cNvGraphicFramePr>
+              <a:graphicFrameLocks xmlns:a="http://schemas.openxmlformats.org/drawingml/2006/main" noChangeAspect="1"/>
+            </wp:cNvGraphicFramePr>
+            <a:graphic xmlns:a="http://schemas.openxmlformats.org/drawingml/2006/main">
+              <a:graphicData uri="http://schemas.openxmlformats.org/drawingml/2006/picture">
+                <pic:pic xmlns:pic="http://schemas.openxmlformats.org/drawingml/2006/picture">
+                  <pic:nvPicPr>
+                    <pic:cNvPr id="1" name=""/>
+                    <pic:cNvPicPr/>
+                  </pic:nvPicPr>
+                  <pic:blipFill>
+                    <a:blip r:embed="rId24"/>
+                    <a:stretch>
+                      <a:fillRect/>
+                    </a:stretch>
+                  </pic:blipFill>
+                  <pic:spPr>
+                    <a:xfrm>
+                      <a:off x="0" y="0"/>
+                      <a:ext cx="4706007" cy="4420217"/>
+                    </a:xfrm>
+                    <a:prstGeom prst="rect">
+                      <a:avLst/>
+                    </a:prstGeom>
+                  </pic:spPr>
+                </pic:pic>
+              </a:graphicData>
+            </a:graphic>
+          </wp:inline>
+        </w:drawing>
+      </w:r>
+    </w:p>
+    <w:p>
+      <w:r>
+        <w:drawing>
+          <wp:inline distT="0" distB="0" distL="0" distR="0" wp14:anchorId="45195A41" wp14:editId="6EA7472D">
+            <wp:extent cx="5760720" cy="3020695"/>
+            <wp:effectExtent l="0" t="0" r="0" b="8255"/>
+            <wp:docPr id="6" name="Imagen 6"/>
+            <wp:cNvGraphicFramePr>
+              <a:graphicFrameLocks xmlns:a="http://schemas.openxmlformats.org/drawingml/2006/main" noChangeAspect="1"/>
+            </wp:cNvGraphicFramePr>
+            <a:graphic xmlns:a="http://schemas.openxmlformats.org/drawingml/2006/main">
+              <a:graphicData uri="http://schemas.openxmlformats.org/drawingml/2006/picture">
+                <pic:pic xmlns:pic="http://schemas.openxmlformats.org/drawingml/2006/picture">
+                  <pic:nvPicPr>
+                    <pic:cNvPr id="1" name=""/>
+                    <pic:cNvPicPr/>
+                  </pic:nvPicPr>
+                  <pic:blipFill>
+                    <a:blip r:embed="rId25"/>
+                    <a:stretch>
+                      <a:fillRect/>
+                    </a:stretch>
+                  </pic:blipFill>
+                  <pic:spPr>
+                    <a:xfrm>
+                      <a:off x="0" y="0"/>
+                      <a:ext cx="5760720" cy="3020695"/>
+                    </a:xfrm>
+                    <a:prstGeom prst="rect">
+                      <a:avLst/>
+                    </a:prstGeom>
+                  </pic:spPr>
+                </pic:pic>
+              </a:graphicData>
+            </a:graphic>
+          </wp:inline>
+        </w:drawing>
+      </w:r>
+    </w:p>
+    <w:p>
+      <w:r>
+        <w:lastRenderedPageBreak/>
+        <w:drawing>
+          <wp:inline distT="0" distB="0" distL="0" distR="0" wp14:anchorId="0AB9224B" wp14:editId="75A8E721">
+            <wp:extent cx="4753638" cy="4477375"/>
+            <wp:effectExtent l="0" t="0" r="0" b="0"/>
+            <wp:docPr id="7" name="Imagen 7"/>
+            <wp:cNvGraphicFramePr>
+              <a:graphicFrameLocks xmlns:a="http://schemas.openxmlformats.org/drawingml/2006/main" noChangeAspect="1"/>
+            </wp:cNvGraphicFramePr>
+            <a:graphic xmlns:a="http://schemas.openxmlformats.org/drawingml/2006/main">
+              <a:graphicData uri="http://schemas.openxmlformats.org/drawingml/2006/picture">
+                <pic:pic xmlns:pic="http://schemas.openxmlformats.org/drawingml/2006/picture">
+                  <pic:nvPicPr>
+                    <pic:cNvPr id="1" name=""/>
+                    <pic:cNvPicPr/>
+                  </pic:nvPicPr>
+                  <pic:blipFill>
+                    <a:blip r:embed="rId26"/>
+                    <a:stretch>
+                      <a:fillRect/>
+                    </a:stretch>
+                  </pic:blipFill>
+                  <pic:spPr>
+                    <a:xfrm>
+                      <a:off x="0" y="0"/>
+                      <a:ext cx="4753638" cy="4477375"/>
+                    </a:xfrm>
+                    <a:prstGeom prst="rect">
+                      <a:avLst/>
+                    </a:prstGeom>
+                  </pic:spPr>
+                </pic:pic>
+              </a:graphicData>
+            </a:graphic>
+          </wp:inline>
+        </w:drawing>
+      </w:r>
+    </w:p>
+    <w:p>
+      <w:pPr>
+        <w:ind w:left="708" w:hanging="708"/>
+      </w:pPr>
+      <w:r>
+        <w:t>Insertar datos manualmente</w:t>
+      </w:r>
+    </w:p>
+    <w:p>
+      <w:r>
+        <w:drawing>
+          <wp:inline distT="0" distB="0" distL="0" distR="0" wp14:anchorId="1336EEE2" wp14:editId="1BC37AEC">
+            <wp:extent cx="5287113" cy="1524213"/>
+            <wp:effectExtent l="0" t="0" r="0" b="0"/>
+            <wp:docPr id="24" name="Imagen 24"/>
+            <wp:cNvGraphicFramePr>
+              <a:graphicFrameLocks xmlns:a="http://schemas.openxmlformats.org/drawingml/2006/main" noChangeAspect="1"/>
+            </wp:cNvGraphicFramePr>
+            <a:graphic xmlns:a="http://schemas.openxmlformats.org/drawingml/2006/main">
+              <a:graphicData uri="http://schemas.openxmlformats.org/drawingml/2006/picture">
+                <pic:pic xmlns:pic="http://schemas.openxmlformats.org/drawingml/2006/picture">
+                  <pic:nvPicPr>
+                    <pic:cNvPr id="1" name=""/>
+                    <pic:cNvPicPr/>
+                  </pic:nvPicPr>
+                  <pic:blipFill>
+                    <a:blip r:embed="rId27"/>
+                    <a:stretch>
+                      <a:fillRect/>
+                    </a:stretch>
+                  </pic:blipFill>
+                  <pic:spPr>
+                    <a:xfrm>
+                      <a:off x="0" y="0"/>
+                      <a:ext cx="5287113" cy="1524213"/>
+                    </a:xfrm>
+                    <a:prstGeom prst="rect">
+                      <a:avLst/>
+                    </a:prstGeom>
+                  </pic:spPr>
+                </pic:pic>
+              </a:graphicData>
+            </a:graphic>
+          </wp:inline>
+        </w:drawing>
+      </w:r>
+    </w:p>
+    <w:p/>
+    <w:p>
+      <w:r>
+        <w:t xml:space="preserve">Crear clase </w:t>
+      </w:r>
+      <w:proofErr w:type="spellStart"/>
+      <w:r>
+        <w:t>SeedData</w:t>
+      </w:r>
+      <w:proofErr w:type="spellEnd"/>
+      <w:r>
+        <w:t xml:space="preserve"> en </w:t>
+      </w:r>
+      <w:proofErr w:type="spellStart"/>
+      <w:r>
+        <w:t>Models</w:t>
+      </w:r>
+      <w:proofErr w:type="spellEnd"/>
+    </w:p>
+    <w:p>
+      <w:r>
+        <w:lastRenderedPageBreak/>
+        <w:drawing>
+          <wp:inline distT="0" distB="0" distL="0" distR="0" wp14:anchorId="4D638752" wp14:editId="0B8F858F">
+            <wp:extent cx="5760720" cy="5117465"/>
+            <wp:effectExtent l="0" t="0" r="0" b="6985"/>
+            <wp:docPr id="25" name="Imagen 25"/>
+            <wp:cNvGraphicFramePr>
+              <a:graphicFrameLocks xmlns:a="http://schemas.openxmlformats.org/drawingml/2006/main" noChangeAspect="1"/>
+            </wp:cNvGraphicFramePr>
+            <a:graphic xmlns:a="http://schemas.openxmlformats.org/drawingml/2006/main">
+              <a:graphicData uri="http://schemas.openxmlformats.org/drawingml/2006/picture">
+                <pic:pic xmlns:pic="http://schemas.openxmlformats.org/drawingml/2006/picture">
+                  <pic:nvPicPr>
+                    <pic:cNvPr id="1" name=""/>
+                    <pic:cNvPicPr/>
+                  </pic:nvPicPr>
+                  <pic:blipFill>
+                    <a:blip r:embed="rId28"/>
+                    <a:stretch>
+                      <a:fillRect/>
+                    </a:stretch>
+                  </pic:blipFill>
+                  <pic:spPr>
+                    <a:xfrm>
+                      <a:off x="0" y="0"/>
+                      <a:ext cx="5760720" cy="5117465"/>
+                    </a:xfrm>
+                    <a:prstGeom prst="rect">
+                      <a:avLst/>
+                    </a:prstGeom>
+                  </pic:spPr>
+                </pic:pic>
+              </a:graphicData>
+            </a:graphic>
+          </wp:inline>
+        </w:drawing>
+      </w:r>
+    </w:p>
+    <w:p>
+      <w:r>
+        <w:t xml:space="preserve">Este código en el </w:t>
+      </w:r>
+      <w:proofErr w:type="spellStart"/>
+      <w:r>
+        <w:t>SeedData.cs</w:t>
+      </w:r>
+      <w:proofErr w:type="spellEnd"/>
+    </w:p>
+    <w:p>
+      <w:r>
+        <w:lastRenderedPageBreak/>
+        <w:drawing>
+          <wp:inline distT="0" distB="0" distL="0" distR="0" wp14:anchorId="48098431" wp14:editId="178B484A">
+            <wp:extent cx="4829849" cy="7249537"/>
+            <wp:effectExtent l="0" t="0" r="8890" b="8890"/>
+            <wp:docPr id="26" name="Imagen 26"/>
+            <wp:cNvGraphicFramePr>
+              <a:graphicFrameLocks xmlns:a="http://schemas.openxmlformats.org/drawingml/2006/main" noChangeAspect="1"/>
+            </wp:cNvGraphicFramePr>
+            <a:graphic xmlns:a="http://schemas.openxmlformats.org/drawingml/2006/main">
+              <a:graphicData uri="http://schemas.openxmlformats.org/drawingml/2006/picture">
+                <pic:pic xmlns:pic="http://schemas.openxmlformats.org/drawingml/2006/picture">
+                  <pic:nvPicPr>
+                    <pic:cNvPr id="1" name=""/>
+                    <pic:cNvPicPr/>
+                  </pic:nvPicPr>
+                  <pic:blipFill>
+                    <a:blip r:embed="rId29"/>
+                    <a:stretch>
+                      <a:fillRect/>
+                    </a:stretch>
+                  </pic:blipFill>
+                  <pic:spPr>
+                    <a:xfrm>
+                      <a:off x="0" y="0"/>
+                      <a:ext cx="4829849" cy="7249537"/>
+                    </a:xfrm>
+                    <a:prstGeom prst="rect">
+                      <a:avLst/>
+                    </a:prstGeom>
+                  </pic:spPr>
+                </pic:pic>
+              </a:graphicData>
+            </a:graphic>
+          </wp:inline>
+        </w:drawing>
+      </w:r>
+    </w:p>
+    <w:p>
+      <w:r>
+        <w:t xml:space="preserve">Este código en el </w:t>
+      </w:r>
+      <w:proofErr w:type="spellStart"/>
+      <w:r>
+        <w:t>program.cs</w:t>
+      </w:r>
+      <w:proofErr w:type="spellEnd"/>
+    </w:p>
+    <w:p>
+      <w:r>
+        <w:lastRenderedPageBreak/>
+        <w:drawing>
+          <wp:inline distT="0" distB="0" distL="0" distR="0" wp14:anchorId="7FEA3FC7" wp14:editId="13782EAB">
+            <wp:extent cx="5760720" cy="6479540"/>
+            <wp:effectExtent l="0" t="0" r="0" b="0"/>
+            <wp:docPr id="27" name="Imagen 27"/>
+            <wp:cNvGraphicFramePr>
+              <a:graphicFrameLocks xmlns:a="http://schemas.openxmlformats.org/drawingml/2006/main" noChangeAspect="1"/>
+            </wp:cNvGraphicFramePr>
+            <a:graphic xmlns:a="http://schemas.openxmlformats.org/drawingml/2006/main">
+              <a:graphicData uri="http://schemas.openxmlformats.org/drawingml/2006/picture">
+                <pic:pic xmlns:pic="http://schemas.openxmlformats.org/drawingml/2006/picture">
+                  <pic:nvPicPr>
+                    <pic:cNvPr id="1" name=""/>
+                    <pic:cNvPicPr/>
+                  </pic:nvPicPr>
+                  <pic:blipFill>
+                    <a:blip r:embed="rId30"/>
+                    <a:stretch>
+                      <a:fillRect/>
+                    </a:stretch>
+                  </pic:blipFill>
+                  <pic:spPr>
+                    <a:xfrm>
+                      <a:off x="0" y="0"/>
+                      <a:ext cx="5760720" cy="6479540"/>
+                    </a:xfrm>
+                    <a:prstGeom prst="rect">
+                      <a:avLst/>
+                    </a:prstGeom>
+                  </pic:spPr>
+                </pic:pic>
+              </a:graphicData>
+            </a:graphic>
+          </wp:inline>
+        </w:drawing>
+      </w:r>
+    </w:p>
+    <w:p>
+      <w:r>
+        <w:t xml:space="preserve">Acceder a </w:t>
+      </w:r>
+      <w:hyperlink r:id="rId31" w:history="1">
+        <w:r>
+          <w:rPr>
+            <w:rStyle w:val="Hipervnculo"/>
+          </w:rPr>
+          <w:t>https://localhost:5001/Movies</w:t>
+        </w:r>
+      </w:hyperlink>
+      <w:r>
+        <w:t xml:space="preserve"> y ver la lista de pelis</w:t>
+      </w:r>
+    </w:p>
+    <w:p>
+      <w:r>
+        <w:lastRenderedPageBreak/>
+        <w:drawing>
+          <wp:inline distT="0" distB="0" distL="0" distR="0" wp14:anchorId="57817E65" wp14:editId="042D17BF">
+            <wp:extent cx="5760720" cy="2837815"/>
+            <wp:effectExtent l="0" t="0" r="0" b="635"/>
+            <wp:docPr id="28" name="Imagen 28"/>
+            <wp:cNvGraphicFramePr>
+              <a:graphicFrameLocks xmlns:a="http://schemas.openxmlformats.org/drawingml/2006/main" noChangeAspect="1"/>
+            </wp:cNvGraphicFramePr>
+            <a:graphic xmlns:a="http://schemas.openxmlformats.org/drawingml/2006/main">
+              <a:graphicData uri="http://schemas.openxmlformats.org/drawingml/2006/picture">
+                <pic:pic xmlns:pic="http://schemas.openxmlformats.org/drawingml/2006/picture">
+                  <pic:nvPicPr>
+                    <pic:cNvPr id="1" name=""/>
+                    <pic:cNvPicPr/>
+                  </pic:nvPicPr>
+                  <pic:blipFill>
+                    <a:blip r:embed="rId32"/>
+                    <a:stretch>
+                      <a:fillRect/>
+                    </a:stretch>
+                  </pic:blipFill>
+                  <pic:spPr>
+                    <a:xfrm>
+                      <a:off x="0" y="0"/>
+                      <a:ext cx="5760720" cy="2837815"/>
+                    </a:xfrm>
+                    <a:prstGeom prst="rect">
+                      <a:avLst/>
+                    </a:prstGeom>
+                  </pic:spPr>
+                </pic:pic>
+              </a:graphicData>
+            </a:graphic>
+          </wp:inline>
+        </w:drawing>
+      </w:r>
+    </w:p>
+    <w:p/>
+    <w:p>
+      <w:r>
+        <w:t xml:space="preserve">Eliminar las pelis, para que al re-ejecutar el programa cree las pelis que hay en el </w:t>
+      </w:r>
+      <w:proofErr w:type="spellStart"/>
+      <w:r>
+        <w:t>SeedData.cs</w:t>
+      </w:r>
+      <w:proofErr w:type="spellEnd"/>
+    </w:p>
+    <w:p>
+      <w:r>
+        <w:rPr>
+          <w:noProof/>
+          <w:lang w:eastAsia="eu-ES"/>
+        </w:rPr>
+        <w:drawing>
+          <wp:inline distT="0" distB="0" distL="0" distR="0" wp14:anchorId="6FCE2620" wp14:editId="1FA4AACB">
+            <wp:extent cx="5760720" cy="2132965"/>
+            <wp:effectExtent l="0" t="0" r="0" b="635"/>
+            <wp:docPr id="30" name="Imagen 30"/>
+            <wp:cNvGraphicFramePr>
+              <a:graphicFrameLocks xmlns:a="http://schemas.openxmlformats.org/drawingml/2006/main" noChangeAspect="1"/>
+            </wp:cNvGraphicFramePr>
+            <a:graphic xmlns:a="http://schemas.openxmlformats.org/drawingml/2006/main">
+              <a:graphicData uri="http://schemas.openxmlformats.org/drawingml/2006/picture">
+                <pic:pic xmlns:pic="http://schemas.openxmlformats.org/drawingml/2006/picture">
+                  <pic:nvPicPr>
+                    <pic:cNvPr id="1" name=""/>
+                    <pic:cNvPicPr/>
+                  </pic:nvPicPr>
+                  <pic:blipFill>
+                    <a:blip r:embed="rId33"/>
+                    <a:stretch>
+                      <a:fillRect/>
+                    </a:stretch>
+                  </pic:blipFill>
+                  <pic:spPr>
+                    <a:xfrm>
+                      <a:off x="0" y="0"/>
+                      <a:ext cx="5760720" cy="2132965"/>
+                    </a:xfrm>
+                    <a:prstGeom prst="rect">
+                      <a:avLst/>
+                    </a:prstGeom>
+                  </pic:spPr>
+                </pic:pic>
+              </a:graphicData>
+            </a:graphic>
+          </wp:inline>
+        </w:drawing>
+      </w:r>
+    </w:p>
+    <w:p>
+      <w:r>
+        <w:lastRenderedPageBreak/>
+        <w:drawing>
+          <wp:inline distT="0" distB="0" distL="0" distR="0" wp14:anchorId="2A324817" wp14:editId="4F9D855E">
+            <wp:extent cx="4820323" cy="3982006"/>
+            <wp:effectExtent l="0" t="0" r="0" b="0"/>
+            <wp:docPr id="29" name="Imagen 29"/>
+            <wp:cNvGraphicFramePr>
+              <a:graphicFrameLocks xmlns:a="http://schemas.openxmlformats.org/drawingml/2006/main" noChangeAspect="1"/>
+            </wp:cNvGraphicFramePr>
+            <a:graphic xmlns:a="http://schemas.openxmlformats.org/drawingml/2006/main">
+              <a:graphicData uri="http://schemas.openxmlformats.org/drawingml/2006/picture">
+                <pic:pic xmlns:pic="http://schemas.openxmlformats.org/drawingml/2006/picture">
+                  <pic:nvPicPr>
+                    <pic:cNvPr id="1" name=""/>
+                    <pic:cNvPicPr/>
+                  </pic:nvPicPr>
+                  <pic:blipFill>
+                    <a:blip r:embed="rId34"/>
+                    <a:stretch>
+                      <a:fillRect/>
+                    </a:stretch>
+                  </pic:blipFill>
+                  <pic:spPr>
+                    <a:xfrm>
+                      <a:off x="0" y="0"/>
+                      <a:ext cx="4820323" cy="3982006"/>
+                    </a:xfrm>
+                    <a:prstGeom prst="rect">
+                      <a:avLst/>
+                    </a:prstGeom>
+                  </pic:spPr>
+                </pic:pic>
+              </a:graphicData>
+            </a:graphic>
+          </wp:inline>
+        </w:drawing>
+      </w:r>
+    </w:p>
+    <w:p/>
+    <w:p>
+      <w:r>
+        <w:t xml:space="preserve">Al dejar de ejecutar y volver a ejecutar el programa, se crean las películas del </w:t>
+      </w:r>
+      <w:proofErr w:type="spellStart"/>
+      <w:r>
+        <w:t>SeedData.cs</w:t>
+      </w:r>
+      <w:proofErr w:type="spellEnd"/>
+    </w:p>
+    <w:p>
+      <w:pPr>
+        <w:rPr>
+          <w:lang w:val="eu-ES"/>
+        </w:rPr>
+      </w:pPr>
+      <w:r>
+        <w:drawing>
+          <wp:inline distT="0" distB="0" distL="0" distR="0" wp14:anchorId="27F1B77C" wp14:editId="56F1AFDF">
+            <wp:extent cx="5760720" cy="1895475"/>
+            <wp:effectExtent l="0" t="0" r="0" b="9525"/>
+            <wp:docPr id="31" name="Imagen 31"/>
+            <wp:cNvGraphicFramePr>
+              <a:graphicFrameLocks xmlns:a="http://schemas.openxmlformats.org/drawingml/2006/main" noChangeAspect="1"/>
+            </wp:cNvGraphicFramePr>
+            <a:graphic xmlns:a="http://schemas.openxmlformats.org/drawingml/2006/main">
+              <a:graphicData uri="http://schemas.openxmlformats.org/drawingml/2006/picture">
+                <pic:pic xmlns:pic="http://schemas.openxmlformats.org/drawingml/2006/picture">
+                  <pic:nvPicPr>
+                    <pic:cNvPr id="1" name=""/>
+                    <pic:cNvPicPr/>
+                  </pic:nvPicPr>
+                  <pic:blipFill>
+                    <a:blip r:embed="rId35"/>
+                    <a:stretch>
+                      <a:fillRect/>
+                    </a:stretch>
+                  </pic:blipFill>
+                  <pic:spPr>
+                    <a:xfrm>
+                      <a:off x="0" y="0"/>
+                      <a:ext cx="5760720" cy="1895475"/>
+                    </a:xfrm>
+                    <a:prstGeom prst="rect">
+                      <a:avLst/>
+                    </a:prstGeom>
+                  </pic:spPr>
+                </pic:pic>
+              </a:graphicData>
+            </a:graphic>
+          </wp:inline>
+        </w:drawing>
+      </w:r>
+    </w:p>
+    <w:p>
+      <w:pPr>
+        <w:rPr>
+          <w:lang w:val="eu-ES"/>
+        </w:rPr>
+      </w:pPr>
+      <w:r>
+        <w:rPr>
+          <w:lang w:val="eu-ES"/>
+        </w:rPr>
+        <w:br w:type="page"/>
+      </w:r>
+    </w:p>
+    <w:p>
+      <w:pPr>
+        <w:pStyle w:val="Ttulo1"/>
+        <w:rPr>
+          <w:lang w:val="eu-ES"/>
+        </w:rPr>
+      </w:pPr>
+      <w:r>
+        <w:rPr>
+          <w:lang w:val="eu-ES"/>
+        </w:rPr>
+        <w:lastRenderedPageBreak/>
+        <w:t>Paso 6</w:t>
+      </w:r>
+    </w:p>
+    <w:p>
+      <w:pPr>
+        <w:rPr>
+          <w:lang w:val="eu-ES"/>
+        </w:rPr>
+      </w:pPr>
+      <w:proofErr w:type="spellStart"/>
+      <w:r>
+        <w:rPr>
+          <w:lang w:val="eu-ES"/>
+        </w:rPr>
+        <w:t>Cambiamos</w:t>
+      </w:r>
+      <w:proofErr w:type="spellEnd"/>
+      <w:r>
+        <w:rPr>
+          <w:lang w:val="eu-ES"/>
+        </w:rPr>
+        <w:t xml:space="preserve"> el </w:t>
+      </w:r>
+      <w:proofErr w:type="spellStart"/>
+      <w:r>
+        <w:rPr>
+          <w:lang w:val="eu-ES"/>
+        </w:rPr>
+        <w:t>models</w:t>
+      </w:r>
+      <w:proofErr w:type="spellEnd"/>
+      <w:r>
+        <w:rPr>
+          <w:lang w:val="eu-ES"/>
+        </w:rPr>
+        <w:t>/</w:t>
+      </w:r>
+      <w:proofErr w:type="spellStart"/>
+      <w:r>
+        <w:rPr>
+          <w:lang w:val="eu-ES"/>
+        </w:rPr>
+        <w:t>movie.cs</w:t>
+      </w:r>
+      <w:proofErr w:type="spellEnd"/>
+      <w:r>
+        <w:rPr>
+          <w:lang w:val="eu-ES"/>
+        </w:rPr>
+        <w:t xml:space="preserve"> para </w:t>
+      </w:r>
+      <w:proofErr w:type="spellStart"/>
+      <w:r>
+        <w:rPr>
+          <w:lang w:val="eu-ES"/>
+        </w:rPr>
+        <w:t>mostrar</w:t>
+      </w:r>
+      <w:proofErr w:type="spellEnd"/>
+      <w:r>
+        <w:rPr>
+          <w:lang w:val="eu-ES"/>
+        </w:rPr>
+        <w:t xml:space="preserve"> los </w:t>
+      </w:r>
+      <w:proofErr w:type="spellStart"/>
+      <w:r>
+        <w:rPr>
+          <w:lang w:val="eu-ES"/>
+        </w:rPr>
+        <w:t>datos</w:t>
+      </w:r>
+      <w:proofErr w:type="spellEnd"/>
+      <w:r>
+        <w:rPr>
+          <w:lang w:val="eu-ES"/>
+        </w:rPr>
+        <w:t xml:space="preserve"> de una forma </w:t>
+      </w:r>
+      <w:proofErr w:type="spellStart"/>
+      <w:r>
+        <w:rPr>
+          <w:lang w:val="eu-ES"/>
+        </w:rPr>
+        <w:t>más</w:t>
+      </w:r>
+      <w:proofErr w:type="spellEnd"/>
+      <w:r>
+        <w:rPr>
+          <w:lang w:val="eu-ES"/>
+        </w:rPr>
+        <w:t xml:space="preserve"> </w:t>
+      </w:r>
+      <w:proofErr w:type="spellStart"/>
+      <w:r>
+        <w:rPr>
+          <w:lang w:val="eu-ES"/>
+        </w:rPr>
+        <w:t>limpia</w:t>
+      </w:r>
+      <w:proofErr w:type="spellEnd"/>
+    </w:p>
+    <w:p>
+      <w:r>
+        <w:rPr>
+          <w:rFonts w:ascii="Consolas" w:eastAsia="Times New Roman" w:hAnsi="Consolas" w:cs="Times New Roman"/>
+          <w:color w:val="60A4D8"/>
+          <w:sz w:val="21"/>
+          <w:szCs w:val="21"/>
+          <w:shd w:val="clear" w:color="auto" w:fill="232628"/>
+          <w:lang w:val="eu-ES" w:eastAsia="eu-ES"/>
+        </w:rPr>
+        <w:drawing>
+          <wp:inline distT="0" distB="0" distL="0" distR="0" wp14:anchorId="46B3958F" wp14:editId="5085DAEA">
+            <wp:extent cx="4429743" cy="4210638"/>
+            <wp:effectExtent l="0" t="0" r="0" b="0"/>
+            <wp:docPr id="32" name="Imagen 32"/>
+            <wp:cNvGraphicFramePr>
+              <a:graphicFrameLocks xmlns:a="http://schemas.openxmlformats.org/drawingml/2006/main" noChangeAspect="1"/>
+            </wp:cNvGraphicFramePr>
+            <a:graphic xmlns:a="http://schemas.openxmlformats.org/drawingml/2006/main">
+              <a:graphicData uri="http://schemas.openxmlformats.org/drawingml/2006/picture">
+                <pic:pic xmlns:pic="http://schemas.openxmlformats.org/drawingml/2006/picture">
+                  <pic:nvPicPr>
+                    <pic:cNvPr id="1" name=""/>
+                    <pic:cNvPicPr/>
+                  </pic:nvPicPr>
+                  <pic:blipFill>
+                    <a:blip r:embed="rId36"/>
+                    <a:stretch>
+                      <a:fillRect/>
+                    </a:stretch>
+                  </pic:blipFill>
+                  <pic:spPr>
+                    <a:xfrm>
+                      <a:off x="0" y="0"/>
+                      <a:ext cx="4429743" cy="4210638"/>
+                    </a:xfrm>
+                    <a:prstGeom prst="rect">
+                      <a:avLst/>
+                    </a:prstGeom>
+                  </pic:spPr>
+                </pic:pic>
+              </a:graphicData>
+            </a:graphic>
+          </wp:inline>
+        </w:drawing>
+      </w:r>
+    </w:p>
+    <w:p>
+      <w:r>
+        <w:t>Ahora la fecha se muestra de forma más clara.</w:t>
+      </w:r>
+    </w:p>
+    <w:p>
+      <w:r>
+        <w:drawing>
+          <wp:inline distT="0" distB="0" distL="0" distR="0" wp14:anchorId="0B174D6D" wp14:editId="2F59585F">
+            <wp:extent cx="5760720" cy="3408045"/>
+            <wp:effectExtent l="0" t="0" r="0" b="1905"/>
+            <wp:docPr id="33" name="Imagen 33"/>
+            <wp:cNvGraphicFramePr>
+              <a:graphicFrameLocks xmlns:a="http://schemas.openxmlformats.org/drawingml/2006/main" noChangeAspect="1"/>
+            </wp:cNvGraphicFramePr>
+            <a:graphic xmlns:a="http://schemas.openxmlformats.org/drawingml/2006/main">
+              <a:graphicData uri="http://schemas.openxmlformats.org/drawingml/2006/picture">
+                <pic:pic xmlns:pic="http://schemas.openxmlformats.org/drawingml/2006/picture">
+                  <pic:nvPicPr>
+                    <pic:cNvPr id="1" name=""/>
+                    <pic:cNvPicPr/>
+                  </pic:nvPicPr>
+                  <pic:blipFill>
+                    <a:blip r:embed="rId37"/>
+                    <a:stretch>
+                      <a:fillRect/>
+                    </a:stretch>
+                  </pic:blipFill>
+                  <pic:spPr>
+                    <a:xfrm>
+                      <a:off x="0" y="0"/>
+                      <a:ext cx="5760720" cy="3408045"/>
+                    </a:xfrm>
+                    <a:prstGeom prst="rect">
+                      <a:avLst/>
+                    </a:prstGeom>
+                  </pic:spPr>
+                </pic:pic>
+              </a:graphicData>
+            </a:graphic>
+          </wp:inline>
+        </w:drawing>
+      </w:r>
+    </w:p>
+    <w:p/>
+    <w:p/>
+    <w:p>
+      <w:r>
+        <w:t>Si mantenemos el ratón sobre un link de editar, borrar o ver los detalles de una película, se ve abajo a la izquierda la dirección a la que accederíamos de clicar en dichos links.</w:t>
+      </w:r>
+      <w:r>
+        <w:drawing>
+          <wp:inline distT="0" distB="0" distL="0" distR="0" wp14:anchorId="76E0BFD1" wp14:editId="077D2F46">
+            <wp:extent cx="5760720" cy="5584825"/>
+            <wp:effectExtent l="0" t="0" r="0" b="0"/>
+            <wp:docPr id="34" name="Imagen 34"/>
+            <wp:cNvGraphicFramePr>
+              <a:graphicFrameLocks xmlns:a="http://schemas.openxmlformats.org/drawingml/2006/main" noChangeAspect="1"/>
+            </wp:cNvGraphicFramePr>
+            <a:graphic xmlns:a="http://schemas.openxmlformats.org/drawingml/2006/main">
+              <a:graphicData uri="http://schemas.openxmlformats.org/drawingml/2006/picture">
+                <pic:pic xmlns:pic="http://schemas.openxmlformats.org/drawingml/2006/picture">
+                  <pic:nvPicPr>
+                    <pic:cNvPr id="1" name=""/>
+                    <pic:cNvPicPr/>
+                  </pic:nvPicPr>
+                  <pic:blipFill>
+                    <a:blip r:embed="rId38"/>
+                    <a:stretch>
+                      <a:fillRect/>
+                    </a:stretch>
+                  </pic:blipFill>
+                  <pic:spPr>
+                    <a:xfrm>
+                      <a:off x="0" y="0"/>
+                      <a:ext cx="5760720" cy="5584825"/>
+                    </a:xfrm>
+                    <a:prstGeom prst="rect">
+                      <a:avLst/>
+                    </a:prstGeom>
+                  </pic:spPr>
+                </pic:pic>
+              </a:graphicData>
+            </a:graphic>
+          </wp:inline>
+        </w:drawing>
+      </w:r>
+    </w:p>
+    <w:p>
+      <w:r>
+        <w:t xml:space="preserve">Podemos ver también la pantalla de edición, la cual validará los tipos de datos según los datos que admita </w:t>
+      </w:r>
+      <w:proofErr w:type="spellStart"/>
+      <w:r>
+        <w:t>sql</w:t>
+      </w:r>
+      <w:proofErr w:type="spellEnd"/>
+      <w:r>
+        <w:t xml:space="preserve"> en esos campos.</w:t>
+      </w:r>
+    </w:p>
+    <w:p>
+      <w:pPr>
+        <w:rPr>
+          <w:noProof/>
+          <w:lang w:val="eu-ES" w:eastAsia="eu-ES"/>
+        </w:rPr>
+      </w:pPr>
+      <w:r>
+        <w:lastRenderedPageBreak/>
+        <w:drawing>
+          <wp:inline distT="0" distB="0" distL="0" distR="0" wp14:anchorId="0E48DBB6" wp14:editId="50C95B20">
+            <wp:extent cx="2667372" cy="6039693"/>
+            <wp:effectExtent l="0" t="0" r="0" b="0"/>
+            <wp:docPr id="35" name="Imagen 35"/>
+            <wp:cNvGraphicFramePr>
+              <a:graphicFrameLocks xmlns:a="http://schemas.openxmlformats.org/drawingml/2006/main" noChangeAspect="1"/>
+            </wp:cNvGraphicFramePr>
+            <a:graphic xmlns:a="http://schemas.openxmlformats.org/drawingml/2006/main">
+              <a:graphicData uri="http://schemas.openxmlformats.org/drawingml/2006/picture">
+                <pic:pic xmlns:pic="http://schemas.openxmlformats.org/drawingml/2006/picture">
+                  <pic:nvPicPr>
+                    <pic:cNvPr id="1" name=""/>
+                    <pic:cNvPicPr/>
+                  </pic:nvPicPr>
+                  <pic:blipFill>
+                    <a:blip r:embed="rId39"/>
+                    <a:stretch>
+                      <a:fillRect/>
+                    </a:stretch>
+                  </pic:blipFill>
+                  <pic:spPr>
+                    <a:xfrm>
+                      <a:off x="0" y="0"/>
+                      <a:ext cx="2667372" cy="6039693"/>
+                    </a:xfrm>
+                    <a:prstGeom prst="rect">
+                      <a:avLst/>
+                    </a:prstGeom>
+                  </pic:spPr>
+                </pic:pic>
+              </a:graphicData>
+            </a:graphic>
+          </wp:inline>
+        </w:drawing>
+      </w:r>
+      <w:r>
+        <w:rPr>
+          <w:noProof/>
+          <w:lang w:val="eu-ES" w:eastAsia="eu-ES"/>
+        </w:rPr>
+        <w:t xml:space="preserve"> </w:t>
+      </w:r>
+    </w:p>
+    <w:p>
+      <w:r>
+        <w:br w:type="page"/>
+      </w:r>
+    </w:p>
+    <w:p>
+      <w:pPr>
+        <w:pStyle w:val="Ttulo1"/>
+      </w:pPr>
+      <w:r>
+        <w:lastRenderedPageBreak/>
+        <w:t>Paso 7</w:t>
+      </w:r>
+    </w:p>
+    <w:p>
+      <w:r>
+        <w:t xml:space="preserve">Cambiar el método </w:t>
+      </w:r>
+      <w:proofErr w:type="spellStart"/>
+      <w:r>
+        <w:t>Index</w:t>
+      </w:r>
+      <w:proofErr w:type="spellEnd"/>
+      <w:r>
+        <w:t xml:space="preserve"> de </w:t>
+      </w:r>
+      <w:proofErr w:type="spellStart"/>
+      <w:r>
+        <w:t>Controllers</w:t>
+      </w:r>
+      <w:proofErr w:type="spellEnd"/>
+      <w:r>
+        <w:t>/</w:t>
+      </w:r>
+      <w:proofErr w:type="spellStart"/>
+      <w:r>
+        <w:t>MoviesController.cs</w:t>
+      </w:r>
+      <w:proofErr w:type="spellEnd"/>
+      <w:r>
+        <w:t xml:space="preserve"> por el siguiente código</w:t>
+      </w:r>
+    </w:p>
+    <w:p>
+      <w:r>
+        <w:drawing>
+          <wp:inline distT="0" distB="0" distL="0" distR="0" wp14:anchorId="0B69E280" wp14:editId="73685DA0">
+            <wp:extent cx="5734850" cy="2724530"/>
+            <wp:effectExtent l="0" t="0" r="0" b="0"/>
+            <wp:docPr id="37" name="Imagen 37"/>
+            <wp:cNvGraphicFramePr>
+              <a:graphicFrameLocks xmlns:a="http://schemas.openxmlformats.org/drawingml/2006/main" noChangeAspect="1"/>
+            </wp:cNvGraphicFramePr>
+            <a:graphic xmlns:a="http://schemas.openxmlformats.org/drawingml/2006/main">
+              <a:graphicData uri="http://schemas.openxmlformats.org/drawingml/2006/picture">
+                <pic:pic xmlns:pic="http://schemas.openxmlformats.org/drawingml/2006/picture">
+                  <pic:nvPicPr>
+                    <pic:cNvPr id="1" name=""/>
+                    <pic:cNvPicPr/>
+                  </pic:nvPicPr>
+                  <pic:blipFill>
+                    <a:blip r:embed="rId40"/>
+                    <a:stretch>
+                      <a:fillRect/>
+                    </a:stretch>
+                  </pic:blipFill>
+                  <pic:spPr>
+                    <a:xfrm>
+                      <a:off x="0" y="0"/>
+                      <a:ext cx="5734850" cy="2724530"/>
+                    </a:xfrm>
+                    <a:prstGeom prst="rect">
+                      <a:avLst/>
+                    </a:prstGeom>
+                  </pic:spPr>
+                </pic:pic>
+              </a:graphicData>
+            </a:graphic>
+          </wp:inline>
+        </w:drawing>
+      </w:r>
+    </w:p>
+    <w:p>
+      <w:r>
+        <w:t xml:space="preserve">Ahora, si tras reiniciar el proyecto vamos a: </w:t>
+      </w:r>
+      <w:hyperlink r:id="rId41" w:history="1">
+        <w:r>
+          <w:rPr>
+            <w:rStyle w:val="Hipervnculo"/>
+          </w:rPr>
+          <w:t>https://localhost:5001/Movies/Index?searchString=Ghost</w:t>
+        </w:r>
+      </w:hyperlink>
+      <w:r>
+        <w:t xml:space="preserve"> veremos que se puede filtrar el resultado de la página</w:t>
+      </w:r>
+    </w:p>
+    <w:p>
+      <w:r>
+        <w:rPr>
+          <w:noProof/>
+          <w:lang w:val="eu-ES" w:eastAsia="eu-ES"/>
+        </w:rPr>
+        <w:drawing>
+          <wp:inline distT="0" distB="0" distL="0" distR="0" wp14:anchorId="6F8CB7E6" wp14:editId="7760EFF5">
+            <wp:extent cx="5760720" cy="2398395"/>
+            <wp:effectExtent l="0" t="0" r="0" b="1905"/>
+            <wp:docPr id="38" name="Imagen 38"/>
+            <wp:cNvGraphicFramePr>
+              <a:graphicFrameLocks xmlns:a="http://schemas.openxmlformats.org/drawingml/2006/main" noChangeAspect="1"/>
+            </wp:cNvGraphicFramePr>
+            <a:graphic xmlns:a="http://schemas.openxmlformats.org/drawingml/2006/main">
+              <a:graphicData uri="http://schemas.openxmlformats.org/drawingml/2006/picture">
+                <pic:pic xmlns:pic="http://schemas.openxmlformats.org/drawingml/2006/picture">
+                  <pic:nvPicPr>
+                    <pic:cNvPr id="1" name=""/>
+                    <pic:cNvPicPr/>
+                  </pic:nvPicPr>
+                  <pic:blipFill>
+                    <a:blip r:embed="rId42"/>
+                    <a:stretch>
+                      <a:fillRect/>
+                    </a:stretch>
+                  </pic:blipFill>
+                  <pic:spPr>
+                    <a:xfrm>
+                      <a:off x="0" y="0"/>
+                      <a:ext cx="5760720" cy="2398395"/>
+                    </a:xfrm>
+                    <a:prstGeom prst="rect">
+                      <a:avLst/>
+                    </a:prstGeom>
+                  </pic:spPr>
+                </pic:pic>
+              </a:graphicData>
+            </a:graphic>
+          </wp:inline>
+        </w:drawing>
+      </w:r>
+    </w:p>
+    <w:p>
+      <w:r>
+        <w:t xml:space="preserve">Sin embargo, si cambiamos el código del </w:t>
+      </w:r>
+      <w:proofErr w:type="spellStart"/>
+      <w:r>
+        <w:t>Index</w:t>
+      </w:r>
+      <w:proofErr w:type="spellEnd"/>
+      <w:r>
+        <w:t xml:space="preserve"> de </w:t>
+      </w:r>
+      <w:proofErr w:type="spellStart"/>
+      <w:r>
+        <w:t>Controllers</w:t>
+      </w:r>
+      <w:proofErr w:type="spellEnd"/>
+      <w:r>
+        <w:t>/</w:t>
+      </w:r>
+      <w:proofErr w:type="spellStart"/>
+      <w:r>
+        <w:t>MovieController</w:t>
+      </w:r>
+      <w:proofErr w:type="spellEnd"/>
+      <w:r>
+        <w:t xml:space="preserve"> por el siguiente…</w:t>
+      </w:r>
+    </w:p>
+    <w:p>
+      <w:r>
+        <w:br w:type="page"/>
+      </w:r>
+    </w:p>
+    <w:p>
+      <w:r>
+        <w:lastRenderedPageBreak/>
+        <w:drawing>
+          <wp:inline distT="0" distB="0" distL="0" distR="0" wp14:anchorId="51717327" wp14:editId="3A887904">
+            <wp:extent cx="5477639" cy="2743583"/>
+            <wp:effectExtent l="0" t="0" r="0" b="0"/>
+            <wp:docPr id="39" name="Imagen 39"/>
+            <wp:cNvGraphicFramePr>
+              <a:graphicFrameLocks xmlns:a="http://schemas.openxmlformats.org/drawingml/2006/main" noChangeAspect="1"/>
+            </wp:cNvGraphicFramePr>
+            <a:graphic xmlns:a="http://schemas.openxmlformats.org/drawingml/2006/main">
+              <a:graphicData uri="http://schemas.openxmlformats.org/drawingml/2006/picture">
+                <pic:pic xmlns:pic="http://schemas.openxmlformats.org/drawingml/2006/picture">
+                  <pic:nvPicPr>
+                    <pic:cNvPr id="1" name=""/>
+                    <pic:cNvPicPr/>
+                  </pic:nvPicPr>
+                  <pic:blipFill>
+                    <a:blip r:embed="rId43"/>
+                    <a:stretch>
+                      <a:fillRect/>
+                    </a:stretch>
+                  </pic:blipFill>
+                  <pic:spPr>
+                    <a:xfrm>
+                      <a:off x="0" y="0"/>
+                      <a:ext cx="5477639" cy="2743583"/>
+                    </a:xfrm>
+                    <a:prstGeom prst="rect">
+                      <a:avLst/>
+                    </a:prstGeom>
+                  </pic:spPr>
+                </pic:pic>
+              </a:graphicData>
+            </a:graphic>
+          </wp:inline>
+        </w:drawing>
+      </w:r>
+    </w:p>
+    <w:p>
+      <w:r>
+        <w:t>Podremos hacer la misma búsqueda solamente escribiendo después de “</w:t>
+      </w:r>
+      <w:proofErr w:type="spellStart"/>
+      <w:r>
+        <w:t>index</w:t>
+      </w:r>
+      <w:proofErr w:type="spellEnd"/>
+      <w:r>
+        <w:t xml:space="preserve">” en la </w:t>
+      </w:r>
+      <w:proofErr w:type="spellStart"/>
+      <w:r>
+        <w:t>url</w:t>
+      </w:r>
+      <w:proofErr w:type="spellEnd"/>
+      <w:r>
+        <w:t xml:space="preserve">, de la siguiente forma </w:t>
+      </w:r>
+      <w:hyperlink r:id="rId44" w:history="1">
+        <w:r>
+          <w:rPr>
+            <w:rStyle w:val="Hipervnculo"/>
+          </w:rPr>
+          <w:t>https://localhost:5001/Movies/Index/Ghost</w:t>
+        </w:r>
+      </w:hyperlink>
+      <w:r>
+        <w:t xml:space="preserve"> </w:t>
+      </w:r>
+    </w:p>
+    <w:p>
+      <w:r>
+        <w:drawing>
+          <wp:inline distT="0" distB="0" distL="0" distR="0" wp14:anchorId="659C11F1" wp14:editId="53011063">
+            <wp:extent cx="5760720" cy="2499360"/>
+            <wp:effectExtent l="0" t="0" r="0" b="0"/>
+            <wp:docPr id="40" name="Imagen 40"/>
+            <wp:cNvGraphicFramePr>
+              <a:graphicFrameLocks xmlns:a="http://schemas.openxmlformats.org/drawingml/2006/main" noChangeAspect="1"/>
+            </wp:cNvGraphicFramePr>
+            <a:graphic xmlns:a="http://schemas.openxmlformats.org/drawingml/2006/main">
+              <a:graphicData uri="http://schemas.openxmlformats.org/drawingml/2006/picture">
+                <pic:pic xmlns:pic="http://schemas.openxmlformats.org/drawingml/2006/picture">
+                  <pic:nvPicPr>
+                    <pic:cNvPr id="1" name=""/>
+                    <pic:cNvPicPr/>
+                  </pic:nvPicPr>
+                  <pic:blipFill>
+                    <a:blip r:embed="rId45"/>
+                    <a:stretch>
+                      <a:fillRect/>
+                    </a:stretch>
+                  </pic:blipFill>
+                  <pic:spPr>
+                    <a:xfrm>
+                      <a:off x="0" y="0"/>
+                      <a:ext cx="5760720" cy="2499360"/>
+                    </a:xfrm>
+                    <a:prstGeom prst="rect">
+                      <a:avLst/>
+                    </a:prstGeom>
+                  </pic:spPr>
+                </pic:pic>
+              </a:graphicData>
+            </a:graphic>
+          </wp:inline>
+        </w:drawing>
+      </w:r>
+    </w:p>
+    <w:p>
+      <w:r>
+        <w:t xml:space="preserve">Sin embargo, como los usuarios no usarán este método para filtrar, volveremos a escribirlo de la forma anterior en el </w:t>
+      </w:r>
+      <w:proofErr w:type="spellStart"/>
+      <w:r>
+        <w:t>Index</w:t>
+      </w:r>
+      <w:proofErr w:type="spellEnd"/>
+      <w:r>
+        <w:t>, y añadiremos un buscador</w:t>
+      </w:r>
+      <w:bookmarkStart w:id="0" w:name="_GoBack"/>
+      <w:bookmarkEnd w:id="0"/>
+      <w:r>
+        <w:t xml:space="preserve"> </w:t>
+      </w:r>
+    </w:p>
+    <w:p/>
+    <w:p>
+      <w:pPr>
+        <w:ind w:left="708" w:hanging="708"/>
       </w:pPr>
     </w:p>
     <w:sectPr>
@@ -1998,6 +2863,30 @@
   <w:style w:type="paragraph" w:default="1" w:styleId="Normal">
     <w:name w:val="Normal"/>
     <w:qFormat/>
+    <w:rPr>
+      <w:lang w:val="es-ES"/>
+    </w:rPr>
+  </w:style>
+  <w:style w:type="paragraph" w:styleId="Ttulo1">
+    <w:name w:val="heading 1"/>
+    <w:basedOn w:val="Normal"/>
+    <w:next w:val="Normal"/>
+    <w:link w:val="Ttulo1Car"/>
+    <w:uiPriority w:val="9"/>
+    <w:qFormat/>
+    <w:rsid w:val="002F6248"/>
+    <w:pPr>
+      <w:keepNext/>
+      <w:keepLines/>
+      <w:spacing w:before="240" w:after="0"/>
+      <w:outlineLvl w:val="0"/>
+    </w:pPr>
+    <w:rPr>
+      <w:rFonts w:asciiTheme="majorHAnsi" w:eastAsiaTheme="majorEastAsia" w:hAnsiTheme="majorHAnsi" w:cstheme="majorBidi"/>
+      <w:color w:val="2E74B5" w:themeColor="accent1" w:themeShade="BF"/>
+      <w:sz w:val="32"/>
+      <w:szCs w:val="32"/>
+    </w:rPr>
   </w:style>
   <w:style w:type="paragraph" w:styleId="Ttulo2">
     <w:name w:val="heading 2"/>
@@ -2076,6 +2965,44 @@
     <w:name w:val="hljs-pscommand"/>
     <w:basedOn w:val="Fuentedeprrafopredeter"/>
     <w:rsid w:val="004E5E80"/>
+  </w:style>
+  <w:style w:type="character" w:customStyle="1" w:styleId="Ttulo1Car">
+    <w:name w:val="Título 1 Car"/>
+    <w:basedOn w:val="Fuentedeprrafopredeter"/>
+    <w:link w:val="Ttulo1"/>
+    <w:uiPriority w:val="9"/>
+    <w:rsid w:val="002F6248"/>
+    <w:rPr>
+      <w:rFonts w:asciiTheme="majorHAnsi" w:eastAsiaTheme="majorEastAsia" w:hAnsiTheme="majorHAnsi" w:cstheme="majorBidi"/>
+      <w:color w:val="2E74B5" w:themeColor="accent1" w:themeShade="BF"/>
+      <w:sz w:val="32"/>
+      <w:szCs w:val="32"/>
+    </w:rPr>
+  </w:style>
+  <w:style w:type="character" w:customStyle="1" w:styleId="hljs-keyword">
+    <w:name w:val="hljs-keyword"/>
+    <w:basedOn w:val="Fuentedeprrafopredeter"/>
+    <w:rsid w:val="00F14850"/>
+  </w:style>
+  <w:style w:type="character" w:customStyle="1" w:styleId="hljs-title">
+    <w:name w:val="hljs-title"/>
+    <w:basedOn w:val="Fuentedeprrafopredeter"/>
+    <w:rsid w:val="00F14850"/>
+  </w:style>
+  <w:style w:type="character" w:customStyle="1" w:styleId="hljs-builtin">
+    <w:name w:val="hljs-built_in"/>
+    <w:basedOn w:val="Fuentedeprrafopredeter"/>
+    <w:rsid w:val="00F14850"/>
+  </w:style>
+  <w:style w:type="character" w:customStyle="1" w:styleId="hljs-meta">
+    <w:name w:val="hljs-meta"/>
+    <w:basedOn w:val="Fuentedeprrafopredeter"/>
+    <w:rsid w:val="00F14850"/>
+  </w:style>
+  <w:style w:type="character" w:customStyle="1" w:styleId="hljs-string">
+    <w:name w:val="hljs-string"/>
+    <w:basedOn w:val="Fuentedeprrafopredeter"/>
+    <w:rsid w:val="00F14850"/>
   </w:style>
 </w:styles>
 </file>

</xml_diff>

<commit_message>
Work done on 27/10
</commit_message>
<xml_diff>
--- a/SERV/PruebaInicialASPNetCore/Entrega.docx
+++ b/SERV/PruebaInicialASPNetCore/Entrega.docx
@@ -22,7 +22,7 @@
       <w:r>
         <w:rPr>
           <w:noProof/>
-          <w:lang w:eastAsia="eu-ES"/>
+          <w:lang w:val="eu-ES" w:eastAsia="eu-ES"/>
         </w:rPr>
         <w:drawing>
           <wp:inline distT="0" distB="0" distL="0" distR="0" wp14:anchorId="58B46887" wp14:editId="63085C7C">
@@ -117,7 +117,7 @@
       <w:r>
         <w:rPr>
           <w:noProof/>
-          <w:lang w:eastAsia="eu-ES"/>
+          <w:lang w:val="eu-ES" w:eastAsia="eu-ES"/>
         </w:rPr>
         <w:drawing>
           <wp:inline distT="0" distB="0" distL="0" distR="0" wp14:anchorId="1420E35D" wp14:editId="44999B82">
@@ -173,7 +173,7 @@
       <w:r>
         <w:rPr>
           <w:noProof/>
-          <w:lang w:eastAsia="eu-ES"/>
+          <w:lang w:val="eu-ES" w:eastAsia="eu-ES"/>
         </w:rPr>
         <w:drawing>
           <wp:inline distT="0" distB="0" distL="0" distR="0" wp14:anchorId="5AE781AF" wp14:editId="6BA83198">
@@ -238,7 +238,7 @@
           <w:rPr>
             <w:rStyle w:val="Hipervnculo"/>
             <w:noProof/>
-            <w:lang w:eastAsia="eu-ES"/>
+            <w:lang w:val="eu-ES" w:eastAsia="eu-ES"/>
           </w:rPr>
           <w:drawing>
             <wp:inline distT="0" distB="0" distL="0" distR="0" wp14:anchorId="0DA0BD1F" wp14:editId="6A8402DC">
@@ -311,7 +311,7 @@
       <w:r>
         <w:rPr>
           <w:noProof/>
-          <w:lang w:eastAsia="eu-ES"/>
+          <w:lang w:val="eu-ES" w:eastAsia="eu-ES"/>
         </w:rPr>
         <w:lastRenderedPageBreak/>
         <w:drawing>
@@ -367,7 +367,7 @@
       <w:r>
         <w:rPr>
           <w:noProof/>
-          <w:lang w:eastAsia="eu-ES"/>
+          <w:lang w:val="eu-ES" w:eastAsia="eu-ES"/>
         </w:rPr>
         <w:drawing>
           <wp:inline distT="0" distB="0" distL="0" distR="0" wp14:anchorId="579F01F6" wp14:editId="10EC85B1">
@@ -437,7 +437,7 @@
       <w:r>
         <w:rPr>
           <w:noProof/>
-          <w:lang w:eastAsia="eu-ES"/>
+          <w:lang w:val="eu-ES" w:eastAsia="eu-ES"/>
         </w:rPr>
         <w:drawing>
           <wp:inline distT="0" distB="0" distL="0" distR="0" wp14:anchorId="5557C5E9" wp14:editId="0645131B">
@@ -525,7 +525,7 @@
       <w:r>
         <w:rPr>
           <w:noProof/>
-          <w:lang w:eastAsia="eu-ES"/>
+          <w:lang w:val="eu-ES" w:eastAsia="eu-ES"/>
         </w:rPr>
         <w:drawing>
           <wp:inline distT="0" distB="0" distL="0" distR="0" wp14:anchorId="05EB8646" wp14:editId="7EA197D8">
@@ -594,7 +594,7 @@
       <w:r>
         <w:rPr>
           <w:noProof/>
-          <w:lang w:eastAsia="eu-ES"/>
+          <w:lang w:val="eu-ES" w:eastAsia="eu-ES"/>
         </w:rPr>
         <w:drawing>
           <wp:inline distT="0" distB="0" distL="0" distR="0" wp14:anchorId="072ABF8E" wp14:editId="156822EE">
@@ -652,7 +652,7 @@
       <w:r>
         <w:rPr>
           <w:noProof/>
-          <w:lang w:eastAsia="eu-ES"/>
+          <w:lang w:val="eu-ES" w:eastAsia="eu-ES"/>
         </w:rPr>
         <w:drawing>
           <wp:inline distT="0" distB="0" distL="0" distR="0" wp14:anchorId="1CD8858A" wp14:editId="56E38C95">
@@ -739,7 +739,7 @@
       <w:r>
         <w:rPr>
           <w:noProof/>
-          <w:lang w:eastAsia="eu-ES"/>
+          <w:lang w:val="eu-ES" w:eastAsia="eu-ES"/>
         </w:rPr>
         <w:lastRenderedPageBreak/>
         <w:drawing>
@@ -783,7 +783,7 @@
       <w:r>
         <w:rPr>
           <w:noProof/>
-          <w:lang w:eastAsia="eu-ES"/>
+          <w:lang w:val="eu-ES" w:eastAsia="eu-ES"/>
         </w:rPr>
         <w:drawing>
           <wp:inline distT="0" distB="0" distL="0" distR="0" wp14:anchorId="5DFBB5E1" wp14:editId="01B94313">
@@ -878,7 +878,7 @@
       <w:r>
         <w:rPr>
           <w:noProof/>
-          <w:lang w:eastAsia="eu-ES"/>
+          <w:lang w:val="eu-ES" w:eastAsia="eu-ES"/>
         </w:rPr>
         <w:lastRenderedPageBreak/>
         <w:drawing>
@@ -922,7 +922,7 @@
       <w:r>
         <w:rPr>
           <w:noProof/>
-          <w:lang w:eastAsia="eu-ES"/>
+          <w:lang w:val="eu-ES" w:eastAsia="eu-ES"/>
         </w:rPr>
         <w:drawing>
           <wp:inline distT="0" distB="0" distL="0" distR="0" wp14:anchorId="3EF147AB" wp14:editId="0971113D">
@@ -973,7 +973,7 @@
       <w:r>
         <w:rPr>
           <w:noProof/>
-          <w:lang w:eastAsia="eu-ES"/>
+          <w:lang w:val="eu-ES" w:eastAsia="eu-ES"/>
         </w:rPr>
         <w:drawing>
           <wp:inline distT="0" distB="0" distL="0" distR="0" wp14:anchorId="5375064E" wp14:editId="172E1C91">
@@ -1016,7 +1016,7 @@
       <w:r>
         <w:rPr>
           <w:noProof/>
-          <w:lang w:eastAsia="eu-ES"/>
+          <w:lang w:val="eu-ES" w:eastAsia="eu-ES"/>
         </w:rPr>
         <w:lastRenderedPageBreak/>
         <w:drawing>
@@ -1060,7 +1060,7 @@
       <w:r>
         <w:rPr>
           <w:noProof/>
-          <w:lang w:eastAsia="eu-ES"/>
+          <w:lang w:val="eu-ES" w:eastAsia="eu-ES"/>
         </w:rPr>
         <w:drawing>
           <wp:inline distT="0" distB="0" distL="0" distR="0" wp14:anchorId="7302F85B" wp14:editId="0A95758E">
@@ -1149,7 +1149,7 @@
       <w:r>
         <w:rPr>
           <w:noProof/>
-          <w:lang w:eastAsia="eu-ES"/>
+          <w:lang w:val="eu-ES" w:eastAsia="eu-ES"/>
         </w:rPr>
         <w:drawing>
           <wp:inline distT="0" distB="0" distL="0" distR="0" wp14:anchorId="49BB2195" wp14:editId="5B6F8C90">
@@ -1215,7 +1215,7 @@
       <w:r>
         <w:rPr>
           <w:noProof/>
-          <w:lang w:eastAsia="eu-ES"/>
+          <w:lang w:val="eu-ES" w:eastAsia="eu-ES"/>
         </w:rPr>
         <w:drawing>
           <wp:inline distT="0" distB="0" distL="0" distR="0" wp14:anchorId="7B88B34B" wp14:editId="1C4F4C33">
@@ -1295,6 +1295,10 @@
     </w:p>
     <w:p>
       <w:r>
+        <w:rPr>
+          <w:noProof/>
+          <w:lang w:val="eu-ES" w:eastAsia="eu-ES"/>
+        </w:rPr>
         <w:drawing>
           <wp:inline distT="0" distB="0" distL="0" distR="0" wp14:anchorId="483E8A3B" wp14:editId="05B3B0AC">
             <wp:extent cx="4706007" cy="4420217"/>
@@ -1334,6 +1338,10 @@
     </w:p>
     <w:p>
       <w:r>
+        <w:rPr>
+          <w:noProof/>
+          <w:lang w:val="eu-ES" w:eastAsia="eu-ES"/>
+        </w:rPr>
         <w:drawing>
           <wp:inline distT="0" distB="0" distL="0" distR="0" wp14:anchorId="45195A41" wp14:editId="6EA7472D">
             <wp:extent cx="5760720" cy="3020695"/>
@@ -1373,6 +1381,10 @@
     </w:p>
     <w:p>
       <w:r>
+        <w:rPr>
+          <w:noProof/>
+          <w:lang w:val="eu-ES" w:eastAsia="eu-ES"/>
+        </w:rPr>
         <w:lastRenderedPageBreak/>
         <w:drawing>
           <wp:inline distT="0" distB="0" distL="0" distR="0" wp14:anchorId="0AB9224B" wp14:editId="75A8E721">
@@ -1421,6 +1433,10 @@
     </w:p>
     <w:p>
       <w:r>
+        <w:rPr>
+          <w:noProof/>
+          <w:lang w:val="eu-ES" w:eastAsia="eu-ES"/>
+        </w:rPr>
         <w:drawing>
           <wp:inline distT="0" distB="0" distL="0" distR="0" wp14:anchorId="1336EEE2" wp14:editId="1BC37AEC">
             <wp:extent cx="5287113" cy="1524213"/>
@@ -1479,6 +1495,10 @@
     </w:p>
     <w:p>
       <w:r>
+        <w:rPr>
+          <w:noProof/>
+          <w:lang w:val="eu-ES" w:eastAsia="eu-ES"/>
+        </w:rPr>
         <w:lastRenderedPageBreak/>
         <w:drawing>
           <wp:inline distT="0" distB="0" distL="0" distR="0" wp14:anchorId="4D638752" wp14:editId="0B8F858F">
@@ -1529,6 +1549,10 @@
     </w:p>
     <w:p>
       <w:r>
+        <w:rPr>
+          <w:noProof/>
+          <w:lang w:val="eu-ES" w:eastAsia="eu-ES"/>
+        </w:rPr>
         <w:lastRenderedPageBreak/>
         <w:drawing>
           <wp:inline distT="0" distB="0" distL="0" distR="0" wp14:anchorId="48098431" wp14:editId="178B484A">
@@ -1579,6 +1603,10 @@
     </w:p>
     <w:p>
       <w:r>
+        <w:rPr>
+          <w:noProof/>
+          <w:lang w:val="eu-ES" w:eastAsia="eu-ES"/>
+        </w:rPr>
         <w:lastRenderedPageBreak/>
         <w:drawing>
           <wp:inline distT="0" distB="0" distL="0" distR="0" wp14:anchorId="7FEA3FC7" wp14:editId="13782EAB">
@@ -1635,6 +1663,10 @@
     </w:p>
     <w:p>
       <w:r>
+        <w:rPr>
+          <w:noProof/>
+          <w:lang w:val="eu-ES" w:eastAsia="eu-ES"/>
+        </w:rPr>
         <w:lastRenderedPageBreak/>
         <w:drawing>
           <wp:inline distT="0" distB="0" distL="0" distR="0" wp14:anchorId="57817E65" wp14:editId="042D17BF">
@@ -1688,7 +1720,7 @@
       <w:r>
         <w:rPr>
           <w:noProof/>
-          <w:lang w:eastAsia="eu-ES"/>
+          <w:lang w:val="eu-ES" w:eastAsia="eu-ES"/>
         </w:rPr>
         <w:drawing>
           <wp:inline distT="0" distB="0" distL="0" distR="0" wp14:anchorId="6FCE2620" wp14:editId="1FA4AACB">
@@ -1729,6 +1761,10 @@
     </w:p>
     <w:p>
       <w:r>
+        <w:rPr>
+          <w:noProof/>
+          <w:lang w:val="eu-ES" w:eastAsia="eu-ES"/>
+        </w:rPr>
         <w:lastRenderedPageBreak/>
         <w:drawing>
           <wp:inline distT="0" distB="0" distL="0" distR="0" wp14:anchorId="2A324817" wp14:editId="4F9D855E">
@@ -1785,6 +1821,10 @@
         </w:rPr>
       </w:pPr>
       <w:r>
+        <w:rPr>
+          <w:noProof/>
+          <w:lang w:val="eu-ES" w:eastAsia="eu-ES"/>
+        </w:rPr>
         <w:drawing>
           <wp:inline distT="0" distB="0" distL="0" distR="0" wp14:anchorId="27F1B77C" wp14:editId="56F1AFDF">
             <wp:extent cx="5760720" cy="1895475"/>
@@ -1953,6 +1993,7 @@
       <w:r>
         <w:rPr>
           <w:rFonts w:ascii="Consolas" w:eastAsia="Times New Roman" w:hAnsi="Consolas" w:cs="Times New Roman"/>
+          <w:noProof/>
           <w:color w:val="60A4D8"/>
           <w:sz w:val="21"/>
           <w:szCs w:val="21"/>
@@ -2003,6 +2044,10 @@
     </w:p>
     <w:p>
       <w:r>
+        <w:rPr>
+          <w:noProof/>
+          <w:lang w:val="eu-ES" w:eastAsia="eu-ES"/>
+        </w:rPr>
         <w:drawing>
           <wp:inline distT="0" distB="0" distL="0" distR="0" wp14:anchorId="0B174D6D" wp14:editId="2F59585F">
             <wp:extent cx="5760720" cy="3408045"/>
@@ -2047,6 +2092,10 @@
         <w:t>Si mantenemos el ratón sobre un link de editar, borrar o ver los detalles de una película, se ve abajo a la izquierda la dirección a la que accederíamos de clicar en dichos links.</w:t>
       </w:r>
       <w:r>
+        <w:rPr>
+          <w:noProof/>
+          <w:lang w:val="eu-ES" w:eastAsia="eu-ES"/>
+        </w:rPr>
         <w:drawing>
           <wp:inline distT="0" distB="0" distL="0" distR="0" wp14:anchorId="76E0BFD1" wp14:editId="077D2F46">
             <wp:extent cx="5760720" cy="5584825"/>
@@ -2105,6 +2154,10 @@
         </w:rPr>
       </w:pPr>
       <w:r>
+        <w:rPr>
+          <w:noProof/>
+          <w:lang w:val="eu-ES" w:eastAsia="eu-ES"/>
+        </w:rPr>
         <w:lastRenderedPageBreak/>
         <w:drawing>
           <wp:inline distT="0" distB="0" distL="0" distR="0" wp14:anchorId="0E48DBB6" wp14:editId="50C95B20">
@@ -2166,6 +2219,35 @@
     </w:p>
     <w:p>
       <w:r>
+        <w:t xml:space="preserve">Hemos aprendido a filtrar los títulos de las películas con una </w:t>
+      </w:r>
+      <w:proofErr w:type="spellStart"/>
+      <w:r>
+        <w:t>query</w:t>
+      </w:r>
+      <w:proofErr w:type="spellEnd"/>
+      <w:r>
+        <w:t xml:space="preserve"> en la </w:t>
+      </w:r>
+      <w:proofErr w:type="spellStart"/>
+      <w:r>
+        <w:t>url</w:t>
+      </w:r>
+      <w:proofErr w:type="spellEnd"/>
+      <w:r>
+        <w:t xml:space="preserve">, y luego añadido un buscador para que sea más simple de hacerlo. Luego añadido un </w:t>
+      </w:r>
+      <w:proofErr w:type="spellStart"/>
+      <w:r>
+        <w:t>dropdown</w:t>
+      </w:r>
+      <w:proofErr w:type="spellEnd"/>
+      <w:r>
+        <w:t xml:space="preserve"> para seleccionar el género de la película</w:t>
+      </w:r>
+    </w:p>
+    <w:p>
+      <w:r>
         <w:t xml:space="preserve">Cambiar el método </w:t>
       </w:r>
       <w:proofErr w:type="spellStart"/>
@@ -2195,6 +2277,10 @@
     </w:p>
     <w:p>
       <w:r>
+        <w:rPr>
+          <w:noProof/>
+          <w:lang w:val="eu-ES" w:eastAsia="eu-ES"/>
+        </w:rPr>
         <w:drawing>
           <wp:inline distT="0" distB="0" distL="0" distR="0" wp14:anchorId="0B69E280" wp14:editId="73685DA0">
             <wp:extent cx="5734850" cy="2724530"/>
@@ -2327,6 +2413,10 @@
     </w:p>
     <w:p>
       <w:r>
+        <w:rPr>
+          <w:noProof/>
+          <w:lang w:val="eu-ES" w:eastAsia="eu-ES"/>
+        </w:rPr>
         <w:lastRenderedPageBreak/>
         <w:drawing>
           <wp:inline distT="0" distB="0" distL="0" distR="0" wp14:anchorId="51717327" wp14:editId="3A887904">
@@ -2399,6 +2489,10 @@
     </w:p>
     <w:p>
       <w:r>
+        <w:rPr>
+          <w:noProof/>
+          <w:lang w:val="eu-ES" w:eastAsia="eu-ES"/>
+        </w:rPr>
         <w:drawing>
           <wp:inline distT="0" distB="0" distL="0" distR="0" wp14:anchorId="659C11F1" wp14:editId="53011063">
             <wp:extent cx="5760720" cy="2499360"/>
@@ -2446,19 +2540,1504 @@
       </w:r>
       <w:proofErr w:type="spellEnd"/>
       <w:r>
-        <w:t>, y añadiremos un buscador</w:t>
-      </w:r>
-      <w:bookmarkStart w:id="0" w:name="_GoBack"/>
-      <w:bookmarkEnd w:id="0"/>
+        <w:t xml:space="preserve">, y añadiremos un buscador </w:t>
+      </w:r>
+    </w:p>
+    <w:p>
+      <w:r>
+        <w:t xml:space="preserve">Para añadir el buscador, se hará con el siguiente código en el </w:t>
+      </w:r>
+      <w:proofErr w:type="spellStart"/>
+      <w:r>
+        <w:t>views</w:t>
+      </w:r>
+      <w:proofErr w:type="spellEnd"/>
+      <w:r>
+        <w:t>/</w:t>
+      </w:r>
+      <w:proofErr w:type="spellStart"/>
+      <w:r>
+        <w:t>movies</w:t>
+      </w:r>
+      <w:proofErr w:type="spellEnd"/>
+      <w:r>
+        <w:t>/</w:t>
+      </w:r>
+      <w:proofErr w:type="spellStart"/>
+      <w:r>
+        <w:t>index.cshtml</w:t>
+      </w:r>
+      <w:proofErr w:type="spellEnd"/>
+    </w:p>
+    <w:p>
+      <w:r>
+        <w:drawing>
+          <wp:inline distT="0" distB="0" distL="0" distR="0" wp14:anchorId="5BB81274" wp14:editId="2460AFB3">
+            <wp:extent cx="4363059" cy="1419423"/>
+            <wp:effectExtent l="0" t="0" r="0" b="9525"/>
+            <wp:docPr id="5" name="Imagen 5"/>
+            <wp:cNvGraphicFramePr>
+              <a:graphicFrameLocks xmlns:a="http://schemas.openxmlformats.org/drawingml/2006/main" noChangeAspect="1"/>
+            </wp:cNvGraphicFramePr>
+            <a:graphic xmlns:a="http://schemas.openxmlformats.org/drawingml/2006/main">
+              <a:graphicData uri="http://schemas.openxmlformats.org/drawingml/2006/picture">
+                <pic:pic xmlns:pic="http://schemas.openxmlformats.org/drawingml/2006/picture">
+                  <pic:nvPicPr>
+                    <pic:cNvPr id="1" name=""/>
+                    <pic:cNvPicPr/>
+                  </pic:nvPicPr>
+                  <pic:blipFill>
+                    <a:blip r:embed="rId46"/>
+                    <a:stretch>
+                      <a:fillRect/>
+                    </a:stretch>
+                  </pic:blipFill>
+                  <pic:spPr>
+                    <a:xfrm>
+                      <a:off x="0" y="0"/>
+                      <a:ext cx="4363059" cy="1419423"/>
+                    </a:xfrm>
+                    <a:prstGeom prst="rect">
+                      <a:avLst/>
+                    </a:prstGeom>
+                  </pic:spPr>
+                </pic:pic>
+              </a:graphicData>
+            </a:graphic>
+          </wp:inline>
+        </w:drawing>
+      </w:r>
+    </w:p>
+    <w:p>
+      <w:r>
+        <w:t>El resultado será el siguiente: buscará en el título la palabra escrita en la barra de búsqueda</w:t>
+      </w:r>
+    </w:p>
+    <w:p>
+      <w:r>
+        <w:lastRenderedPageBreak/>
+        <w:drawing>
+          <wp:inline distT="0" distB="0" distL="0" distR="0" wp14:anchorId="32454B4A" wp14:editId="1FD2B8ED">
+            <wp:extent cx="5760720" cy="2352040"/>
+            <wp:effectExtent l="0" t="0" r="0" b="0"/>
+            <wp:docPr id="36" name="Imagen 36"/>
+            <wp:cNvGraphicFramePr>
+              <a:graphicFrameLocks xmlns:a="http://schemas.openxmlformats.org/drawingml/2006/main" noChangeAspect="1"/>
+            </wp:cNvGraphicFramePr>
+            <a:graphic xmlns:a="http://schemas.openxmlformats.org/drawingml/2006/main">
+              <a:graphicData uri="http://schemas.openxmlformats.org/drawingml/2006/picture">
+                <pic:pic xmlns:pic="http://schemas.openxmlformats.org/drawingml/2006/picture">
+                  <pic:nvPicPr>
+                    <pic:cNvPr id="1" name=""/>
+                    <pic:cNvPicPr/>
+                  </pic:nvPicPr>
+                  <pic:blipFill>
+                    <a:blip r:embed="rId47"/>
+                    <a:stretch>
+                      <a:fillRect/>
+                    </a:stretch>
+                  </pic:blipFill>
+                  <pic:spPr>
+                    <a:xfrm>
+                      <a:off x="0" y="0"/>
+                      <a:ext cx="5760720" cy="2352040"/>
+                    </a:xfrm>
+                    <a:prstGeom prst="rect">
+                      <a:avLst/>
+                    </a:prstGeom>
+                  </pic:spPr>
+                </pic:pic>
+              </a:graphicData>
+            </a:graphic>
+          </wp:inline>
+        </w:drawing>
+      </w:r>
+    </w:p>
+    <w:p>
+      <w:r>
+        <w:t>Modificamos</w:t>
+      </w:r>
+      <w:r>
+        <w:t xml:space="preserve"> el código</w:t>
+      </w:r>
+      <w:r>
+        <w:t xml:space="preserve"> al </w:t>
+      </w:r>
+      <w:proofErr w:type="spellStart"/>
+      <w:r>
+        <w:t>MoviesController.cs</w:t>
+      </w:r>
+      <w:proofErr w:type="spellEnd"/>
       <w:r>
         <w:t xml:space="preserve"> </w:t>
       </w:r>
     </w:p>
-    <w:p/>
     <w:p>
       <w:pPr>
         <w:ind w:left="708" w:hanging="708"/>
       </w:pPr>
+      <w:r>
+        <w:rPr>
+          <w:rFonts w:ascii="Times New Roman" w:eastAsia="Times New Roman" w:hAnsi="Times New Roman" w:cs="Times New Roman"/>
+          <w:sz w:val="24"/>
+          <w:szCs w:val="24"/>
+          <w:lang w:val="eu-ES" w:eastAsia="eu-ES"/>
+        </w:rPr>
+        <w:drawing>
+          <wp:inline distT="0" distB="0" distL="0" distR="0" wp14:anchorId="43BAC5AA" wp14:editId="21E918E6">
+            <wp:extent cx="5268060" cy="1933845"/>
+            <wp:effectExtent l="0" t="0" r="0" b="9525"/>
+            <wp:docPr id="41" name="Imagen 41"/>
+            <wp:cNvGraphicFramePr>
+              <a:graphicFrameLocks xmlns:a="http://schemas.openxmlformats.org/drawingml/2006/main" noChangeAspect="1"/>
+            </wp:cNvGraphicFramePr>
+            <a:graphic xmlns:a="http://schemas.openxmlformats.org/drawingml/2006/main">
+              <a:graphicData uri="http://schemas.openxmlformats.org/drawingml/2006/picture">
+                <pic:pic xmlns:pic="http://schemas.openxmlformats.org/drawingml/2006/picture">
+                  <pic:nvPicPr>
+                    <pic:cNvPr id="1" name=""/>
+                    <pic:cNvPicPr/>
+                  </pic:nvPicPr>
+                  <pic:blipFill>
+                    <a:blip r:embed="rId48"/>
+                    <a:stretch>
+                      <a:fillRect/>
+                    </a:stretch>
+                  </pic:blipFill>
+                  <pic:spPr>
+                    <a:xfrm>
+                      <a:off x="0" y="0"/>
+                      <a:ext cx="5268060" cy="1933845"/>
+                    </a:xfrm>
+                    <a:prstGeom prst="rect">
+                      <a:avLst/>
+                    </a:prstGeom>
+                  </pic:spPr>
+                </pic:pic>
+              </a:graphicData>
+            </a:graphic>
+          </wp:inline>
+        </w:drawing>
+      </w:r>
+    </w:p>
+    <w:p>
+      <w:pPr>
+        <w:ind w:left="708" w:hanging="708"/>
+      </w:pPr>
+      <w:r>
+        <w:t xml:space="preserve">Y cambiar la siguiente línea en el </w:t>
+      </w:r>
+      <w:proofErr w:type="spellStart"/>
+      <w:proofErr w:type="gramStart"/>
+      <w:r>
+        <w:t>index.cshtml</w:t>
+      </w:r>
+      <w:proofErr w:type="spellEnd"/>
+      <w:proofErr w:type="gramEnd"/>
+    </w:p>
+    <w:p>
+      <w:pPr>
+        <w:ind w:left="708" w:hanging="708"/>
+      </w:pPr>
+      <w:r>
+        <w:drawing>
+          <wp:inline distT="0" distB="0" distL="0" distR="0" wp14:anchorId="7DBE9CB1" wp14:editId="00E099EC">
+            <wp:extent cx="4763165" cy="905001"/>
+            <wp:effectExtent l="0" t="0" r="0" b="9525"/>
+            <wp:docPr id="42" name="Imagen 42"/>
+            <wp:cNvGraphicFramePr>
+              <a:graphicFrameLocks xmlns:a="http://schemas.openxmlformats.org/drawingml/2006/main" noChangeAspect="1"/>
+            </wp:cNvGraphicFramePr>
+            <a:graphic xmlns:a="http://schemas.openxmlformats.org/drawingml/2006/main">
+              <a:graphicData uri="http://schemas.openxmlformats.org/drawingml/2006/picture">
+                <pic:pic xmlns:pic="http://schemas.openxmlformats.org/drawingml/2006/picture">
+                  <pic:nvPicPr>
+                    <pic:cNvPr id="1" name=""/>
+                    <pic:cNvPicPr/>
+                  </pic:nvPicPr>
+                  <pic:blipFill>
+                    <a:blip r:embed="rId49"/>
+                    <a:stretch>
+                      <a:fillRect/>
+                    </a:stretch>
+                  </pic:blipFill>
+                  <pic:spPr>
+                    <a:xfrm>
+                      <a:off x="0" y="0"/>
+                      <a:ext cx="4763165" cy="905001"/>
+                    </a:xfrm>
+                    <a:prstGeom prst="rect">
+                      <a:avLst/>
+                    </a:prstGeom>
+                  </pic:spPr>
+                </pic:pic>
+              </a:graphicData>
+            </a:graphic>
+          </wp:inline>
+        </w:drawing>
+      </w:r>
+    </w:p>
+    <w:p>
+      <w:pPr>
+        <w:ind w:left="708" w:hanging="708"/>
+      </w:pPr>
+      <w:r>
+        <w:t>Podemos monitorizar la consulta en del formulario en las herramientas de desarrollador del navegador</w:t>
+      </w:r>
+    </w:p>
+    <w:p>
+      <w:pPr>
+        <w:ind w:left="708" w:hanging="708"/>
+      </w:pPr>
+      <w:r>
+        <w:rPr>
+          <w:noProof/>
+          <w:lang w:val="eu-ES" w:eastAsia="eu-ES"/>
+        </w:rPr>
+        <w:lastRenderedPageBreak/>
+        <w:drawing>
+          <wp:inline distT="0" distB="0" distL="0" distR="0" wp14:anchorId="2C3442EA" wp14:editId="15637F4E">
+            <wp:extent cx="5760720" cy="6930390"/>
+            <wp:effectExtent l="0" t="0" r="0" b="3810"/>
+            <wp:docPr id="44" name="Imagen 44"/>
+            <wp:cNvGraphicFramePr>
+              <a:graphicFrameLocks xmlns:a="http://schemas.openxmlformats.org/drawingml/2006/main" noChangeAspect="1"/>
+            </wp:cNvGraphicFramePr>
+            <a:graphic xmlns:a="http://schemas.openxmlformats.org/drawingml/2006/main">
+              <a:graphicData uri="http://schemas.openxmlformats.org/drawingml/2006/picture">
+                <pic:pic xmlns:pic="http://schemas.openxmlformats.org/drawingml/2006/picture">
+                  <pic:nvPicPr>
+                    <pic:cNvPr id="1" name=""/>
+                    <pic:cNvPicPr/>
+                  </pic:nvPicPr>
+                  <pic:blipFill>
+                    <a:blip r:embed="rId50"/>
+                    <a:stretch>
+                      <a:fillRect/>
+                    </a:stretch>
+                  </pic:blipFill>
+                  <pic:spPr>
+                    <a:xfrm>
+                      <a:off x="0" y="0"/>
+                      <a:ext cx="5760720" cy="6930390"/>
+                    </a:xfrm>
+                    <a:prstGeom prst="rect">
+                      <a:avLst/>
+                    </a:prstGeom>
+                  </pic:spPr>
+                </pic:pic>
+              </a:graphicData>
+            </a:graphic>
+          </wp:inline>
+        </w:drawing>
+      </w:r>
+    </w:p>
+    <w:p>
+      <w:pPr>
+        <w:ind w:left="708" w:hanging="708"/>
+      </w:pPr>
+      <w:r>
+        <w:t>Crear la clase /</w:t>
+      </w:r>
+      <w:proofErr w:type="spellStart"/>
+      <w:r>
+        <w:t>Models</w:t>
+      </w:r>
+      <w:proofErr w:type="spellEnd"/>
+      <w:r>
+        <w:t>/</w:t>
+      </w:r>
+      <w:proofErr w:type="spellStart"/>
+      <w:r>
+        <w:t>MovieGenreViewModel</w:t>
+      </w:r>
+      <w:r>
+        <w:t>.cs</w:t>
+      </w:r>
+      <w:proofErr w:type="spellEnd"/>
+    </w:p>
+    <w:p>
+      <w:pPr>
+        <w:ind w:left="708" w:hanging="708"/>
+      </w:pPr>
+      <w:r>
+        <w:lastRenderedPageBreak/>
+        <w:drawing>
+          <wp:inline distT="0" distB="0" distL="0" distR="0" wp14:anchorId="36C0C4E4" wp14:editId="28AAD5C4">
+            <wp:extent cx="3858163" cy="2905530"/>
+            <wp:effectExtent l="0" t="0" r="9525" b="9525"/>
+            <wp:docPr id="45" name="Imagen 45"/>
+            <wp:cNvGraphicFramePr>
+              <a:graphicFrameLocks xmlns:a="http://schemas.openxmlformats.org/drawingml/2006/main" noChangeAspect="1"/>
+            </wp:cNvGraphicFramePr>
+            <a:graphic xmlns:a="http://schemas.openxmlformats.org/drawingml/2006/main">
+              <a:graphicData uri="http://schemas.openxmlformats.org/drawingml/2006/picture">
+                <pic:pic xmlns:pic="http://schemas.openxmlformats.org/drawingml/2006/picture">
+                  <pic:nvPicPr>
+                    <pic:cNvPr id="1" name=""/>
+                    <pic:cNvPicPr/>
+                  </pic:nvPicPr>
+                  <pic:blipFill>
+                    <a:blip r:embed="rId51"/>
+                    <a:stretch>
+                      <a:fillRect/>
+                    </a:stretch>
+                  </pic:blipFill>
+                  <pic:spPr>
+                    <a:xfrm>
+                      <a:off x="0" y="0"/>
+                      <a:ext cx="3858163" cy="2905530"/>
+                    </a:xfrm>
+                    <a:prstGeom prst="rect">
+                      <a:avLst/>
+                    </a:prstGeom>
+                  </pic:spPr>
+                </pic:pic>
+              </a:graphicData>
+            </a:graphic>
+          </wp:inline>
+        </w:drawing>
+      </w:r>
+    </w:p>
+    <w:p>
+      <w:pPr>
+        <w:ind w:left="708" w:hanging="708"/>
+      </w:pPr>
+      <w:r>
+        <w:t xml:space="preserve">Reemplazar el método </w:t>
+      </w:r>
+      <w:proofErr w:type="spellStart"/>
+      <w:r>
+        <w:t>index</w:t>
+      </w:r>
+      <w:proofErr w:type="spellEnd"/>
+      <w:r>
+        <w:t xml:space="preserve"> de </w:t>
+      </w:r>
+      <w:proofErr w:type="spellStart"/>
+      <w:r>
+        <w:t>Controllers</w:t>
+      </w:r>
+      <w:proofErr w:type="spellEnd"/>
+      <w:r>
+        <w:t>/</w:t>
+      </w:r>
+      <w:proofErr w:type="spellStart"/>
+      <w:r>
+        <w:t>MoviesController.cs</w:t>
+      </w:r>
+      <w:proofErr w:type="spellEnd"/>
+    </w:p>
+    <w:p>
+      <w:pPr>
+        <w:ind w:left="708" w:hanging="708"/>
+      </w:pPr>
+      <w:r>
+        <w:drawing>
+          <wp:inline distT="0" distB="0" distL="0" distR="0" wp14:anchorId="555B6558" wp14:editId="3EE4D23E">
+            <wp:extent cx="5096586" cy="5020376"/>
+            <wp:effectExtent l="0" t="0" r="8890" b="8890"/>
+            <wp:docPr id="46" name="Imagen 46"/>
+            <wp:cNvGraphicFramePr>
+              <a:graphicFrameLocks xmlns:a="http://schemas.openxmlformats.org/drawingml/2006/main" noChangeAspect="1"/>
+            </wp:cNvGraphicFramePr>
+            <a:graphic xmlns:a="http://schemas.openxmlformats.org/drawingml/2006/main">
+              <a:graphicData uri="http://schemas.openxmlformats.org/drawingml/2006/picture">
+                <pic:pic xmlns:pic="http://schemas.openxmlformats.org/drawingml/2006/picture">
+                  <pic:nvPicPr>
+                    <pic:cNvPr id="1" name=""/>
+                    <pic:cNvPicPr/>
+                  </pic:nvPicPr>
+                  <pic:blipFill>
+                    <a:blip r:embed="rId52"/>
+                    <a:stretch>
+                      <a:fillRect/>
+                    </a:stretch>
+                  </pic:blipFill>
+                  <pic:spPr>
+                    <a:xfrm>
+                      <a:off x="0" y="0"/>
+                      <a:ext cx="5096586" cy="5020376"/>
+                    </a:xfrm>
+                    <a:prstGeom prst="rect">
+                      <a:avLst/>
+                    </a:prstGeom>
+                  </pic:spPr>
+                </pic:pic>
+              </a:graphicData>
+            </a:graphic>
+          </wp:inline>
+        </w:drawing>
+      </w:r>
+    </w:p>
+    <w:p>
+      <w:pPr>
+        <w:ind w:left="708" w:hanging="708"/>
+      </w:pPr>
+      <w:r>
+        <w:t xml:space="preserve">Cambiar el código del </w:t>
+      </w:r>
+      <w:proofErr w:type="spellStart"/>
+      <w:r>
+        <w:t>Views</w:t>
+      </w:r>
+      <w:proofErr w:type="spellEnd"/>
+      <w:r>
+        <w:t>/</w:t>
+      </w:r>
+      <w:proofErr w:type="spellStart"/>
+      <w:r>
+        <w:t>Movies</w:t>
+      </w:r>
+      <w:proofErr w:type="spellEnd"/>
+      <w:r>
+        <w:t>/</w:t>
+      </w:r>
+      <w:proofErr w:type="spellStart"/>
+      <w:r>
+        <w:t>index.cshtml</w:t>
+      </w:r>
+      <w:proofErr w:type="spellEnd"/>
+    </w:p>
+    <w:p>
+      <w:pPr>
+        <w:ind w:left="708" w:hanging="708"/>
+      </w:pPr>
+      <w:r>
+        <w:lastRenderedPageBreak/>
+        <w:drawing>
+          <wp:inline distT="0" distB="0" distL="0" distR="0" wp14:anchorId="66E46F14" wp14:editId="4A073A12">
+            <wp:extent cx="4067743" cy="6868484"/>
+            <wp:effectExtent l="0" t="0" r="9525" b="8890"/>
+            <wp:docPr id="47" name="Imagen 47"/>
+            <wp:cNvGraphicFramePr>
+              <a:graphicFrameLocks xmlns:a="http://schemas.openxmlformats.org/drawingml/2006/main" noChangeAspect="1"/>
+            </wp:cNvGraphicFramePr>
+            <a:graphic xmlns:a="http://schemas.openxmlformats.org/drawingml/2006/main">
+              <a:graphicData uri="http://schemas.openxmlformats.org/drawingml/2006/picture">
+                <pic:pic xmlns:pic="http://schemas.openxmlformats.org/drawingml/2006/picture">
+                  <pic:nvPicPr>
+                    <pic:cNvPr id="1" name=""/>
+                    <pic:cNvPicPr/>
+                  </pic:nvPicPr>
+                  <pic:blipFill>
+                    <a:blip r:embed="rId53"/>
+                    <a:stretch>
+                      <a:fillRect/>
+                    </a:stretch>
+                  </pic:blipFill>
+                  <pic:spPr>
+                    <a:xfrm>
+                      <a:off x="0" y="0"/>
+                      <a:ext cx="4067743" cy="6868484"/>
+                    </a:xfrm>
+                    <a:prstGeom prst="rect">
+                      <a:avLst/>
+                    </a:prstGeom>
+                  </pic:spPr>
+                </pic:pic>
+              </a:graphicData>
+            </a:graphic>
+          </wp:inline>
+        </w:drawing>
+      </w:r>
+    </w:p>
+    <w:p>
+      <w:pPr>
+        <w:ind w:left="708" w:hanging="708"/>
+      </w:pPr>
+      <w:proofErr w:type="spellStart"/>
+      <w:r>
+        <w:t>Dropdown</w:t>
+      </w:r>
+      <w:proofErr w:type="spellEnd"/>
+      <w:r>
+        <w:t xml:space="preserve"> con el filtro por género:</w:t>
+      </w:r>
+    </w:p>
+    <w:p>
+      <w:pPr>
+        <w:ind w:left="708" w:hanging="708"/>
+      </w:pPr>
+      <w:r>
+        <w:lastRenderedPageBreak/>
+        <w:drawing>
+          <wp:inline distT="0" distB="0" distL="0" distR="0" wp14:anchorId="1461517C" wp14:editId="7411D989">
+            <wp:extent cx="5760720" cy="2112645"/>
+            <wp:effectExtent l="0" t="0" r="0" b="1905"/>
+            <wp:docPr id="48" name="Imagen 48"/>
+            <wp:cNvGraphicFramePr>
+              <a:graphicFrameLocks xmlns:a="http://schemas.openxmlformats.org/drawingml/2006/main" noChangeAspect="1"/>
+            </wp:cNvGraphicFramePr>
+            <a:graphic xmlns:a="http://schemas.openxmlformats.org/drawingml/2006/main">
+              <a:graphicData uri="http://schemas.openxmlformats.org/drawingml/2006/picture">
+                <pic:pic xmlns:pic="http://schemas.openxmlformats.org/drawingml/2006/picture">
+                  <pic:nvPicPr>
+                    <pic:cNvPr id="1" name=""/>
+                    <pic:cNvPicPr/>
+                  </pic:nvPicPr>
+                  <pic:blipFill>
+                    <a:blip r:embed="rId54"/>
+                    <a:stretch>
+                      <a:fillRect/>
+                    </a:stretch>
+                  </pic:blipFill>
+                  <pic:spPr>
+                    <a:xfrm>
+                      <a:off x="0" y="0"/>
+                      <a:ext cx="5760720" cy="2112645"/>
+                    </a:xfrm>
+                    <a:prstGeom prst="rect">
+                      <a:avLst/>
+                    </a:prstGeom>
+                  </pic:spPr>
+                </pic:pic>
+              </a:graphicData>
+            </a:graphic>
+          </wp:inline>
+        </w:drawing>
+      </w:r>
+    </w:p>
+    <w:p>
+      <w:r>
+        <w:br w:type="page"/>
+      </w:r>
+    </w:p>
+    <w:p>
+      <w:pPr>
+        <w:pStyle w:val="Ttulo1"/>
+      </w:pPr>
+      <w:r>
+        <w:lastRenderedPageBreak/>
+        <w:t xml:space="preserve">Paso </w:t>
+      </w:r>
+      <w:r>
+        <w:t>8</w:t>
+      </w:r>
+    </w:p>
+    <w:p>
+      <w:r>
+        <w:t xml:space="preserve">Hemos aprendido a añadir un nuevo campo al objeto </w:t>
+      </w:r>
+      <w:proofErr w:type="spellStart"/>
+      <w:r>
+        <w:t>movie</w:t>
+      </w:r>
+      <w:proofErr w:type="spellEnd"/>
+      <w:r>
+        <w:t>, y mostrarlo en cada una de sus vistas</w:t>
+      </w:r>
+      <w:r>
+        <w:t>, así como poder editarlo también</w:t>
+      </w:r>
+    </w:p>
+    <w:p>
+      <w:r>
+        <w:t xml:space="preserve">Añadir un nuevo campo al </w:t>
+      </w:r>
+      <w:proofErr w:type="spellStart"/>
+      <w:r>
+        <w:t>Models</w:t>
+      </w:r>
+      <w:proofErr w:type="spellEnd"/>
+      <w:r>
+        <w:t>/</w:t>
+      </w:r>
+      <w:proofErr w:type="spellStart"/>
+      <w:r>
+        <w:t>Movie.cs</w:t>
+      </w:r>
+      <w:proofErr w:type="spellEnd"/>
+    </w:p>
+    <w:p>
+      <w:r>
+        <w:drawing>
+          <wp:inline distT="0" distB="0" distL="0" distR="0" wp14:anchorId="446FE885" wp14:editId="0301043E">
+            <wp:extent cx="4010585" cy="4410691"/>
+            <wp:effectExtent l="0" t="0" r="9525" b="9525"/>
+            <wp:docPr id="51" name="Imagen 51"/>
+            <wp:cNvGraphicFramePr>
+              <a:graphicFrameLocks xmlns:a="http://schemas.openxmlformats.org/drawingml/2006/main" noChangeAspect="1"/>
+            </wp:cNvGraphicFramePr>
+            <a:graphic xmlns:a="http://schemas.openxmlformats.org/drawingml/2006/main">
+              <a:graphicData uri="http://schemas.openxmlformats.org/drawingml/2006/picture">
+                <pic:pic xmlns:pic="http://schemas.openxmlformats.org/drawingml/2006/picture">
+                  <pic:nvPicPr>
+                    <pic:cNvPr id="1" name=""/>
+                    <pic:cNvPicPr/>
+                  </pic:nvPicPr>
+                  <pic:blipFill>
+                    <a:blip r:embed="rId55"/>
+                    <a:stretch>
+                      <a:fillRect/>
+                    </a:stretch>
+                  </pic:blipFill>
+                  <pic:spPr>
+                    <a:xfrm>
+                      <a:off x="0" y="0"/>
+                      <a:ext cx="4010585" cy="4410691"/>
+                    </a:xfrm>
+                    <a:prstGeom prst="rect">
+                      <a:avLst/>
+                    </a:prstGeom>
+                  </pic:spPr>
+                </pic:pic>
+              </a:graphicData>
+            </a:graphic>
+          </wp:inline>
+        </w:drawing>
+      </w:r>
+    </w:p>
+    <w:p>
+      <w:r>
+        <w:t xml:space="preserve">Actualizar con el nuevo campo los </w:t>
+      </w:r>
+      <w:proofErr w:type="spellStart"/>
+      <w:r>
+        <w:t>Bind</w:t>
+      </w:r>
+      <w:proofErr w:type="spellEnd"/>
+      <w:r>
+        <w:t xml:space="preserve"> de </w:t>
+      </w:r>
+      <w:proofErr w:type="spellStart"/>
+      <w:r>
+        <w:t>edit</w:t>
+      </w:r>
+      <w:proofErr w:type="spellEnd"/>
+      <w:r>
+        <w:t xml:space="preserve"> y </w:t>
+      </w:r>
+      <w:proofErr w:type="spellStart"/>
+      <w:r>
+        <w:t>create</w:t>
+      </w:r>
+      <w:proofErr w:type="spellEnd"/>
+      <w:r>
+        <w:t xml:space="preserve"> en el </w:t>
+      </w:r>
+      <w:proofErr w:type="spellStart"/>
+      <w:r>
+        <w:t>MoviesController.cs</w:t>
+      </w:r>
+      <w:proofErr w:type="spellEnd"/>
+    </w:p>
+    <w:p>
+      <w:pPr>
+        <w:rPr>
+          <w:u w:val="single"/>
+        </w:rPr>
+      </w:pPr>
+      <w:r>
+        <w:drawing>
+          <wp:inline distT="0" distB="0" distL="0" distR="0" wp14:anchorId="61597656" wp14:editId="3FB114D6">
+            <wp:extent cx="5760720" cy="156845"/>
+            <wp:effectExtent l="0" t="0" r="0" b="0"/>
+            <wp:docPr id="53" name="Imagen 53"/>
+            <wp:cNvGraphicFramePr>
+              <a:graphicFrameLocks xmlns:a="http://schemas.openxmlformats.org/drawingml/2006/main" noChangeAspect="1"/>
+            </wp:cNvGraphicFramePr>
+            <a:graphic xmlns:a="http://schemas.openxmlformats.org/drawingml/2006/main">
+              <a:graphicData uri="http://schemas.openxmlformats.org/drawingml/2006/picture">
+                <pic:pic xmlns:pic="http://schemas.openxmlformats.org/drawingml/2006/picture">
+                  <pic:nvPicPr>
+                    <pic:cNvPr id="1" name=""/>
+                    <pic:cNvPicPr/>
+                  </pic:nvPicPr>
+                  <pic:blipFill>
+                    <a:blip r:embed="rId56"/>
+                    <a:stretch>
+                      <a:fillRect/>
+                    </a:stretch>
+                  </pic:blipFill>
+                  <pic:spPr>
+                    <a:xfrm>
+                      <a:off x="0" y="0"/>
+                      <a:ext cx="5760720" cy="156845"/>
+                    </a:xfrm>
+                    <a:prstGeom prst="rect">
+                      <a:avLst/>
+                    </a:prstGeom>
+                  </pic:spPr>
+                </pic:pic>
+              </a:graphicData>
+            </a:graphic>
+          </wp:inline>
+        </w:drawing>
+      </w:r>
+    </w:p>
+    <w:p>
+      <w:r>
+        <w:drawing>
+          <wp:inline distT="0" distB="0" distL="0" distR="0" wp14:anchorId="4F076DEF" wp14:editId="25755D68">
+            <wp:extent cx="5760720" cy="206375"/>
+            <wp:effectExtent l="0" t="0" r="0" b="3175"/>
+            <wp:docPr id="52" name="Imagen 52"/>
+            <wp:cNvGraphicFramePr>
+              <a:graphicFrameLocks xmlns:a="http://schemas.openxmlformats.org/drawingml/2006/main" noChangeAspect="1"/>
+            </wp:cNvGraphicFramePr>
+            <a:graphic xmlns:a="http://schemas.openxmlformats.org/drawingml/2006/main">
+              <a:graphicData uri="http://schemas.openxmlformats.org/drawingml/2006/picture">
+                <pic:pic xmlns:pic="http://schemas.openxmlformats.org/drawingml/2006/picture">
+                  <pic:nvPicPr>
+                    <pic:cNvPr id="1" name=""/>
+                    <pic:cNvPicPr/>
+                  </pic:nvPicPr>
+                  <pic:blipFill>
+                    <a:blip r:embed="rId57"/>
+                    <a:stretch>
+                      <a:fillRect/>
+                    </a:stretch>
+                  </pic:blipFill>
+                  <pic:spPr>
+                    <a:xfrm>
+                      <a:off x="0" y="0"/>
+                      <a:ext cx="5760720" cy="206375"/>
+                    </a:xfrm>
+                    <a:prstGeom prst="rect">
+                      <a:avLst/>
+                    </a:prstGeom>
+                  </pic:spPr>
+                </pic:pic>
+              </a:graphicData>
+            </a:graphic>
+          </wp:inline>
+        </w:drawing>
+      </w:r>
+    </w:p>
+    <w:p>
+      <w:r>
+        <w:t xml:space="preserve">Añadir los </w:t>
+      </w:r>
+      <w:proofErr w:type="spellStart"/>
+      <w:r>
+        <w:t>th</w:t>
+      </w:r>
+      <w:proofErr w:type="spellEnd"/>
+      <w:r>
+        <w:t xml:space="preserve"> y </w:t>
+      </w:r>
+      <w:proofErr w:type="spellStart"/>
+      <w:r>
+        <w:t>td</w:t>
+      </w:r>
+      <w:proofErr w:type="spellEnd"/>
+      <w:r>
+        <w:t xml:space="preserve"> correspondientes en el </w:t>
+      </w:r>
+      <w:proofErr w:type="spellStart"/>
+      <w:r>
+        <w:t>Views</w:t>
+      </w:r>
+      <w:proofErr w:type="spellEnd"/>
+      <w:r>
+        <w:t>/</w:t>
+      </w:r>
+      <w:proofErr w:type="spellStart"/>
+      <w:r>
+        <w:t>Movies</w:t>
+      </w:r>
+      <w:proofErr w:type="spellEnd"/>
+      <w:r>
+        <w:t>/</w:t>
+      </w:r>
+      <w:proofErr w:type="spellStart"/>
+      <w:r>
+        <w:t>index.cshtml</w:t>
+      </w:r>
+      <w:proofErr w:type="spellEnd"/>
+    </w:p>
+    <w:p>
+      <w:r>
+        <w:lastRenderedPageBreak/>
+        <w:drawing>
+          <wp:inline distT="0" distB="0" distL="0" distR="0" wp14:anchorId="4AF3C958" wp14:editId="2446D304">
+            <wp:extent cx="5544324" cy="2391109"/>
+            <wp:effectExtent l="0" t="0" r="0" b="9525"/>
+            <wp:docPr id="54" name="Imagen 54"/>
+            <wp:cNvGraphicFramePr>
+              <a:graphicFrameLocks xmlns:a="http://schemas.openxmlformats.org/drawingml/2006/main" noChangeAspect="1"/>
+            </wp:cNvGraphicFramePr>
+            <a:graphic xmlns:a="http://schemas.openxmlformats.org/drawingml/2006/main">
+              <a:graphicData uri="http://schemas.openxmlformats.org/drawingml/2006/picture">
+                <pic:pic xmlns:pic="http://schemas.openxmlformats.org/drawingml/2006/picture">
+                  <pic:nvPicPr>
+                    <pic:cNvPr id="1" name=""/>
+                    <pic:cNvPicPr/>
+                  </pic:nvPicPr>
+                  <pic:blipFill>
+                    <a:blip r:embed="rId58"/>
+                    <a:stretch>
+                      <a:fillRect/>
+                    </a:stretch>
+                  </pic:blipFill>
+                  <pic:spPr>
+                    <a:xfrm>
+                      <a:off x="0" y="0"/>
+                      <a:ext cx="5544324" cy="2391109"/>
+                    </a:xfrm>
+                    <a:prstGeom prst="rect">
+                      <a:avLst/>
+                    </a:prstGeom>
+                  </pic:spPr>
+                </pic:pic>
+              </a:graphicData>
+            </a:graphic>
+          </wp:inline>
+        </w:drawing>
+      </w:r>
+    </w:p>
+    <w:p>
+      <w:r>
+        <w:drawing>
+          <wp:inline distT="0" distB="0" distL="0" distR="0" wp14:anchorId="4E6AEF3F" wp14:editId="13333AA4">
+            <wp:extent cx="4572638" cy="3877216"/>
+            <wp:effectExtent l="0" t="0" r="0" b="9525"/>
+            <wp:docPr id="55" name="Imagen 55"/>
+            <wp:cNvGraphicFramePr>
+              <a:graphicFrameLocks xmlns:a="http://schemas.openxmlformats.org/drawingml/2006/main" noChangeAspect="1"/>
+            </wp:cNvGraphicFramePr>
+            <a:graphic xmlns:a="http://schemas.openxmlformats.org/drawingml/2006/main">
+              <a:graphicData uri="http://schemas.openxmlformats.org/drawingml/2006/picture">
+                <pic:pic xmlns:pic="http://schemas.openxmlformats.org/drawingml/2006/picture">
+                  <pic:nvPicPr>
+                    <pic:cNvPr id="1" name=""/>
+                    <pic:cNvPicPr/>
+                  </pic:nvPicPr>
+                  <pic:blipFill>
+                    <a:blip r:embed="rId59"/>
+                    <a:stretch>
+                      <a:fillRect/>
+                    </a:stretch>
+                  </pic:blipFill>
+                  <pic:spPr>
+                    <a:xfrm>
+                      <a:off x="0" y="0"/>
+                      <a:ext cx="4572638" cy="3877216"/>
+                    </a:xfrm>
+                    <a:prstGeom prst="rect">
+                      <a:avLst/>
+                    </a:prstGeom>
+                  </pic:spPr>
+                </pic:pic>
+              </a:graphicData>
+            </a:graphic>
+          </wp:inline>
+        </w:drawing>
+      </w:r>
+    </w:p>
+    <w:p>
+      <w:proofErr w:type="spellStart"/>
+      <w:r>
+        <w:lastRenderedPageBreak/>
+        <w:t>Idem</w:t>
+      </w:r>
+      <w:proofErr w:type="spellEnd"/>
+      <w:r>
+        <w:t xml:space="preserve"> en el </w:t>
+      </w:r>
+      <w:proofErr w:type="spellStart"/>
+      <w:r>
+        <w:t>Views</w:t>
+      </w:r>
+      <w:proofErr w:type="spellEnd"/>
+      <w:r>
+        <w:t>/</w:t>
+      </w:r>
+      <w:proofErr w:type="spellStart"/>
+      <w:r>
+        <w:t>Movies</w:t>
+      </w:r>
+      <w:proofErr w:type="spellEnd"/>
+      <w:r>
+        <w:t>/</w:t>
+      </w:r>
+      <w:proofErr w:type="spellStart"/>
+      <w:r>
+        <w:t>Create.cshtml</w:t>
+      </w:r>
+      <w:proofErr w:type="spellEnd"/>
+      <w:r>
+        <w:drawing>
+          <wp:inline distT="0" distB="0" distL="0" distR="0" wp14:anchorId="5FA1BD34" wp14:editId="1369FB30">
+            <wp:extent cx="5760720" cy="3708400"/>
+            <wp:effectExtent l="0" t="0" r="0" b="6350"/>
+            <wp:docPr id="56" name="Imagen 56"/>
+            <wp:cNvGraphicFramePr>
+              <a:graphicFrameLocks xmlns:a="http://schemas.openxmlformats.org/drawingml/2006/main" noChangeAspect="1"/>
+            </wp:cNvGraphicFramePr>
+            <a:graphic xmlns:a="http://schemas.openxmlformats.org/drawingml/2006/main">
+              <a:graphicData uri="http://schemas.openxmlformats.org/drawingml/2006/picture">
+                <pic:pic xmlns:pic="http://schemas.openxmlformats.org/drawingml/2006/picture">
+                  <pic:nvPicPr>
+                    <pic:cNvPr id="1" name=""/>
+                    <pic:cNvPicPr/>
+                  </pic:nvPicPr>
+                  <pic:blipFill>
+                    <a:blip r:embed="rId60"/>
+                    <a:stretch>
+                      <a:fillRect/>
+                    </a:stretch>
+                  </pic:blipFill>
+                  <pic:spPr>
+                    <a:xfrm>
+                      <a:off x="0" y="0"/>
+                      <a:ext cx="5760720" cy="3708400"/>
+                    </a:xfrm>
+                    <a:prstGeom prst="rect">
+                      <a:avLst/>
+                    </a:prstGeom>
+                  </pic:spPr>
+                </pic:pic>
+              </a:graphicData>
+            </a:graphic>
+          </wp:inline>
+        </w:drawing>
+      </w:r>
+    </w:p>
+    <w:p/>
+    <w:p>
+      <w:r>
+        <w:t xml:space="preserve">En la clase </w:t>
+      </w:r>
+      <w:proofErr w:type="spellStart"/>
+      <w:r>
+        <w:t>SeedData</w:t>
+      </w:r>
+      <w:proofErr w:type="spellEnd"/>
+      <w:r>
+        <w:t xml:space="preserve"> añadir el campo rating a cada película</w:t>
+      </w:r>
+    </w:p>
+    <w:p>
+      <w:r>
+        <w:lastRenderedPageBreak/>
+        <w:drawing>
+          <wp:inline distT="0" distB="0" distL="0" distR="0" wp14:anchorId="2E31FF6E" wp14:editId="63291F7D">
+            <wp:extent cx="5087060" cy="6963747"/>
+            <wp:effectExtent l="0" t="0" r="0" b="8890"/>
+            <wp:docPr id="57" name="Imagen 57"/>
+            <wp:cNvGraphicFramePr>
+              <a:graphicFrameLocks xmlns:a="http://schemas.openxmlformats.org/drawingml/2006/main" noChangeAspect="1"/>
+            </wp:cNvGraphicFramePr>
+            <a:graphic xmlns:a="http://schemas.openxmlformats.org/drawingml/2006/main">
+              <a:graphicData uri="http://schemas.openxmlformats.org/drawingml/2006/picture">
+                <pic:pic xmlns:pic="http://schemas.openxmlformats.org/drawingml/2006/picture">
+                  <pic:nvPicPr>
+                    <pic:cNvPr id="1" name=""/>
+                    <pic:cNvPicPr/>
+                  </pic:nvPicPr>
+                  <pic:blipFill>
+                    <a:blip r:embed="rId61"/>
+                    <a:stretch>
+                      <a:fillRect/>
+                    </a:stretch>
+                  </pic:blipFill>
+                  <pic:spPr>
+                    <a:xfrm>
+                      <a:off x="0" y="0"/>
+                      <a:ext cx="5087060" cy="6963747"/>
+                    </a:xfrm>
+                    <a:prstGeom prst="rect">
+                      <a:avLst/>
+                    </a:prstGeom>
+                  </pic:spPr>
+                </pic:pic>
+              </a:graphicData>
+            </a:graphic>
+          </wp:inline>
+        </w:drawing>
+      </w:r>
+    </w:p>
+    <w:p>
+      <w:r>
+        <w:t xml:space="preserve">Si se ejecuta la aplicación ahora, da el error de </w:t>
+      </w:r>
+      <w:proofErr w:type="spellStart"/>
+      <w:r>
+        <w:t>sql</w:t>
+      </w:r>
+      <w:proofErr w:type="spellEnd"/>
+      <w:r>
+        <w:t xml:space="preserve"> “</w:t>
+      </w:r>
+      <w:proofErr w:type="spellStart"/>
+      <w:r>
+        <w:t>Invalid</w:t>
+      </w:r>
+      <w:proofErr w:type="spellEnd"/>
+      <w:r>
+        <w:t xml:space="preserve"> </w:t>
+      </w:r>
+      <w:proofErr w:type="spellStart"/>
+      <w:r>
+        <w:t>column</w:t>
+      </w:r>
+      <w:proofErr w:type="spellEnd"/>
+      <w:r>
+        <w:t xml:space="preserve"> </w:t>
+      </w:r>
+      <w:proofErr w:type="spellStart"/>
+      <w:r>
+        <w:t>name</w:t>
+      </w:r>
+      <w:proofErr w:type="spellEnd"/>
+      <w:r>
+        <w:t xml:space="preserve"> ‘rating’”</w:t>
+      </w:r>
+    </w:p>
+    <w:p>
+      <w:r>
+        <w:lastRenderedPageBreak/>
+        <w:drawing>
+          <wp:inline distT="0" distB="0" distL="0" distR="0" wp14:anchorId="2CA873A7" wp14:editId="7676F5DC">
+            <wp:extent cx="5760720" cy="2292985"/>
+            <wp:effectExtent l="0" t="0" r="0" b="0"/>
+            <wp:docPr id="58" name="Imagen 58"/>
+            <wp:cNvGraphicFramePr>
+              <a:graphicFrameLocks xmlns:a="http://schemas.openxmlformats.org/drawingml/2006/main" noChangeAspect="1"/>
+            </wp:cNvGraphicFramePr>
+            <a:graphic xmlns:a="http://schemas.openxmlformats.org/drawingml/2006/main">
+              <a:graphicData uri="http://schemas.openxmlformats.org/drawingml/2006/picture">
+                <pic:pic xmlns:pic="http://schemas.openxmlformats.org/drawingml/2006/picture">
+                  <pic:nvPicPr>
+                    <pic:cNvPr id="1" name=""/>
+                    <pic:cNvPicPr/>
+                  </pic:nvPicPr>
+                  <pic:blipFill>
+                    <a:blip r:embed="rId62"/>
+                    <a:stretch>
+                      <a:fillRect/>
+                    </a:stretch>
+                  </pic:blipFill>
+                  <pic:spPr>
+                    <a:xfrm>
+                      <a:off x="0" y="0"/>
+                      <a:ext cx="5760720" cy="2292985"/>
+                    </a:xfrm>
+                    <a:prstGeom prst="rect">
+                      <a:avLst/>
+                    </a:prstGeom>
+                  </pic:spPr>
+                </pic:pic>
+              </a:graphicData>
+            </a:graphic>
+          </wp:inline>
+        </w:drawing>
+      </w:r>
+    </w:p>
+    <w:p>
+      <w:r>
+        <w:t xml:space="preserve">Se podría solucionar de varias formas, como recreando la base de datos, pero vamos a usar Migraciones de </w:t>
+      </w:r>
+      <w:proofErr w:type="spellStart"/>
+      <w:r>
+        <w:t>Code</w:t>
+      </w:r>
+      <w:proofErr w:type="spellEnd"/>
+      <w:r>
+        <w:t xml:space="preserve"> </w:t>
+      </w:r>
+      <w:proofErr w:type="spellStart"/>
+      <w:r>
+        <w:t>First</w:t>
+      </w:r>
+      <w:proofErr w:type="spellEnd"/>
+    </w:p>
+    <w:p>
+      <w:r>
+        <w:t>Para instalarlo, ejecutamos</w:t>
+      </w:r>
+    </w:p>
+    <w:p>
+      <w:pPr>
+        <w:spacing w:after="0" w:line="240" w:lineRule="auto"/>
+        <w:rPr>
+          <w:rFonts w:ascii="Consolas" w:eastAsia="Times New Roman" w:hAnsi="Consolas" w:cs="Times New Roman"/>
+          <w:color w:val="D8D5D0"/>
+          <w:sz w:val="21"/>
+          <w:szCs w:val="21"/>
+          <w:shd w:val="clear" w:color="auto" w:fill="232628"/>
+          <w:lang w:val="eu-ES" w:eastAsia="eu-ES"/>
+        </w:rPr>
+      </w:pPr>
+      <w:proofErr w:type="spellStart"/>
+      <w:r>
+        <w:rPr>
+          <w:rFonts w:ascii="Consolas" w:eastAsia="Times New Roman" w:hAnsi="Consolas" w:cs="Times New Roman"/>
+          <w:color w:val="60A4D8"/>
+          <w:sz w:val="21"/>
+          <w:szCs w:val="21"/>
+          <w:shd w:val="clear" w:color="auto" w:fill="232628"/>
+          <w:lang w:val="eu-ES" w:eastAsia="eu-ES"/>
+        </w:rPr>
+        <w:t>Add-Migration</w:t>
+      </w:r>
+      <w:proofErr w:type="spellEnd"/>
+      <w:r>
+        <w:rPr>
+          <w:rFonts w:ascii="Consolas" w:eastAsia="Times New Roman" w:hAnsi="Consolas" w:cs="Times New Roman"/>
+          <w:color w:val="D8D5D0"/>
+          <w:sz w:val="21"/>
+          <w:szCs w:val="21"/>
+          <w:shd w:val="clear" w:color="auto" w:fill="232628"/>
+          <w:lang w:val="eu-ES" w:eastAsia="eu-ES"/>
+        </w:rPr>
+        <w:t xml:space="preserve"> </w:t>
+      </w:r>
+      <w:proofErr w:type="spellStart"/>
+      <w:r>
+        <w:rPr>
+          <w:rFonts w:ascii="Consolas" w:eastAsia="Times New Roman" w:hAnsi="Consolas" w:cs="Times New Roman"/>
+          <w:color w:val="D8D5D0"/>
+          <w:sz w:val="21"/>
+          <w:szCs w:val="21"/>
+          <w:shd w:val="clear" w:color="auto" w:fill="232628"/>
+          <w:lang w:val="eu-ES" w:eastAsia="eu-ES"/>
+        </w:rPr>
+        <w:t>Rating</w:t>
+      </w:r>
+      <w:proofErr w:type="spellEnd"/>
+    </w:p>
+    <w:p>
+      <w:pPr>
+        <w:rPr>
+          <w:rFonts w:ascii="Consolas" w:eastAsia="Times New Roman" w:hAnsi="Consolas" w:cs="Times New Roman"/>
+          <w:color w:val="60A4D8"/>
+          <w:sz w:val="21"/>
+          <w:szCs w:val="21"/>
+          <w:shd w:val="clear" w:color="auto" w:fill="232628"/>
+          <w:lang w:val="eu-ES" w:eastAsia="eu-ES"/>
+        </w:rPr>
+      </w:pPr>
+      <w:proofErr w:type="spellStart"/>
+      <w:r>
+        <w:rPr>
+          <w:rFonts w:ascii="Consolas" w:eastAsia="Times New Roman" w:hAnsi="Consolas" w:cs="Times New Roman"/>
+          <w:color w:val="60A4D8"/>
+          <w:sz w:val="21"/>
+          <w:szCs w:val="21"/>
+          <w:shd w:val="clear" w:color="auto" w:fill="232628"/>
+          <w:lang w:val="eu-ES" w:eastAsia="eu-ES"/>
+        </w:rPr>
+        <w:t>Update-Database</w:t>
+      </w:r>
+      <w:proofErr w:type="spellEnd"/>
+    </w:p>
+    <w:p>
+      <w:r>
+        <w:drawing>
+          <wp:inline distT="0" distB="0" distL="0" distR="0" wp14:anchorId="676D7DDA" wp14:editId="0159BC2A">
+            <wp:extent cx="2505425" cy="1276528"/>
+            <wp:effectExtent l="0" t="0" r="9525" b="0"/>
+            <wp:docPr id="60" name="Imagen 60"/>
+            <wp:cNvGraphicFramePr>
+              <a:graphicFrameLocks xmlns:a="http://schemas.openxmlformats.org/drawingml/2006/main" noChangeAspect="1"/>
+            </wp:cNvGraphicFramePr>
+            <a:graphic xmlns:a="http://schemas.openxmlformats.org/drawingml/2006/main">
+              <a:graphicData uri="http://schemas.openxmlformats.org/drawingml/2006/picture">
+                <pic:pic xmlns:pic="http://schemas.openxmlformats.org/drawingml/2006/picture">
+                  <pic:nvPicPr>
+                    <pic:cNvPr id="1" name=""/>
+                    <pic:cNvPicPr/>
+                  </pic:nvPicPr>
+                  <pic:blipFill>
+                    <a:blip r:embed="rId63"/>
+                    <a:stretch>
+                      <a:fillRect/>
+                    </a:stretch>
+                  </pic:blipFill>
+                  <pic:spPr>
+                    <a:xfrm>
+                      <a:off x="0" y="0"/>
+                      <a:ext cx="2505425" cy="1276528"/>
+                    </a:xfrm>
+                    <a:prstGeom prst="rect">
+                      <a:avLst/>
+                    </a:prstGeom>
+                  </pic:spPr>
+                </pic:pic>
+              </a:graphicData>
+            </a:graphic>
+          </wp:inline>
+        </w:drawing>
+      </w:r>
+      <w:r>
+        <w:t xml:space="preserve"> </w:t>
+      </w:r>
+    </w:p>
+    <w:p>
+      <w:r>
+        <w:lastRenderedPageBreak/>
+        <w:t>Como vemos, se ha creado el campo correctamente</w:t>
+      </w:r>
+      <w:r>
+        <w:drawing>
+          <wp:inline distT="0" distB="0" distL="0" distR="0" wp14:anchorId="2F55ECEA" wp14:editId="0CC60299">
+            <wp:extent cx="5760720" cy="4679315"/>
+            <wp:effectExtent l="0" t="0" r="0" b="6985"/>
+            <wp:docPr id="61" name="Imagen 61"/>
+            <wp:cNvGraphicFramePr>
+              <a:graphicFrameLocks xmlns:a="http://schemas.openxmlformats.org/drawingml/2006/main" noChangeAspect="1"/>
+            </wp:cNvGraphicFramePr>
+            <a:graphic xmlns:a="http://schemas.openxmlformats.org/drawingml/2006/main">
+              <a:graphicData uri="http://schemas.openxmlformats.org/drawingml/2006/picture">
+                <pic:pic xmlns:pic="http://schemas.openxmlformats.org/drawingml/2006/picture">
+                  <pic:nvPicPr>
+                    <pic:cNvPr id="1" name=""/>
+                    <pic:cNvPicPr/>
+                  </pic:nvPicPr>
+                  <pic:blipFill>
+                    <a:blip r:embed="rId64"/>
+                    <a:stretch>
+                      <a:fillRect/>
+                    </a:stretch>
+                  </pic:blipFill>
+                  <pic:spPr>
+                    <a:xfrm>
+                      <a:off x="0" y="0"/>
+                      <a:ext cx="5760720" cy="4679315"/>
+                    </a:xfrm>
+                    <a:prstGeom prst="rect">
+                      <a:avLst/>
+                    </a:prstGeom>
+                  </pic:spPr>
+                </pic:pic>
+              </a:graphicData>
+            </a:graphic>
+          </wp:inline>
+        </w:drawing>
+      </w:r>
+    </w:p>
+    <w:p>
+      <w:r>
+        <w:br w:type="page"/>
+      </w:r>
+    </w:p>
+    <w:p>
+      <w:pPr>
+        <w:pStyle w:val="Ttulo1"/>
+      </w:pPr>
+      <w:r>
+        <w:lastRenderedPageBreak/>
+        <w:t>Paso 9</w:t>
+      </w:r>
+    </w:p>
+    <w:p>
+      <w:r>
+        <w:t xml:space="preserve">Hemos aprendido a añadir validaciones al </w:t>
+      </w:r>
+      <w:proofErr w:type="spellStart"/>
+      <w:r>
+        <w:t>Models</w:t>
+      </w:r>
+      <w:proofErr w:type="spellEnd"/>
+      <w:r>
+        <w:t>/</w:t>
+      </w:r>
+      <w:proofErr w:type="spellStart"/>
+      <w:r>
+        <w:t>Movie.cs</w:t>
+      </w:r>
+      <w:proofErr w:type="spellEnd"/>
+      <w:r>
+        <w:t>, que a su vez provoca que el formulario para crear una nueva película tenga dichas validaciones.</w:t>
+      </w:r>
+    </w:p>
+    <w:p>
+      <w:r>
+        <w:t xml:space="preserve">Cambiar el </w:t>
+      </w:r>
+      <w:proofErr w:type="spellStart"/>
+      <w:r>
+        <w:t>Models</w:t>
+      </w:r>
+      <w:proofErr w:type="spellEnd"/>
+      <w:r>
+        <w:t>/</w:t>
+      </w:r>
+      <w:proofErr w:type="spellStart"/>
+      <w:r>
+        <w:t>Movie.cs</w:t>
+      </w:r>
+      <w:proofErr w:type="spellEnd"/>
+      <w:r>
+        <w:t xml:space="preserve"> por el siguiente código. Integrando así validaciones a los campos</w:t>
+      </w:r>
+    </w:p>
+    <w:p>
+      <w:r>
+        <w:drawing>
+          <wp:inline distT="0" distB="0" distL="0" distR="0" wp14:anchorId="76FE73AF" wp14:editId="5D0ECC63">
+            <wp:extent cx="4001058" cy="6230219"/>
+            <wp:effectExtent l="0" t="0" r="0" b="0"/>
+            <wp:docPr id="62" name="Imagen 62"/>
+            <wp:cNvGraphicFramePr>
+              <a:graphicFrameLocks xmlns:a="http://schemas.openxmlformats.org/drawingml/2006/main" noChangeAspect="1"/>
+            </wp:cNvGraphicFramePr>
+            <a:graphic xmlns:a="http://schemas.openxmlformats.org/drawingml/2006/main">
+              <a:graphicData uri="http://schemas.openxmlformats.org/drawingml/2006/picture">
+                <pic:pic xmlns:pic="http://schemas.openxmlformats.org/drawingml/2006/picture">
+                  <pic:nvPicPr>
+                    <pic:cNvPr id="1" name=""/>
+                    <pic:cNvPicPr/>
+                  </pic:nvPicPr>
+                  <pic:blipFill>
+                    <a:blip r:embed="rId65"/>
+                    <a:stretch>
+                      <a:fillRect/>
+                    </a:stretch>
+                  </pic:blipFill>
+                  <pic:spPr>
+                    <a:xfrm>
+                      <a:off x="0" y="0"/>
+                      <a:ext cx="4001058" cy="6230219"/>
+                    </a:xfrm>
+                    <a:prstGeom prst="rect">
+                      <a:avLst/>
+                    </a:prstGeom>
+                  </pic:spPr>
+                </pic:pic>
+              </a:graphicData>
+            </a:graphic>
+          </wp:inline>
+        </w:drawing>
+      </w:r>
+    </w:p>
+    <w:p>
+      <w:r>
+        <w:t>Con esas validaciones, al crear una nueva película la web, dará error al no cumplirlas</w:t>
+      </w:r>
+    </w:p>
+    <w:p>
+      <w:r>
+        <w:lastRenderedPageBreak/>
+        <w:drawing>
+          <wp:inline distT="0" distB="0" distL="0" distR="0" wp14:anchorId="738786BF" wp14:editId="400188D8">
+            <wp:extent cx="4649470" cy="8892540"/>
+            <wp:effectExtent l="0" t="0" r="0" b="3810"/>
+            <wp:docPr id="63" name="Imagen 63"/>
+            <wp:cNvGraphicFramePr>
+              <a:graphicFrameLocks xmlns:a="http://schemas.openxmlformats.org/drawingml/2006/main" noChangeAspect="1"/>
+            </wp:cNvGraphicFramePr>
+            <a:graphic xmlns:a="http://schemas.openxmlformats.org/drawingml/2006/main">
+              <a:graphicData uri="http://schemas.openxmlformats.org/drawingml/2006/picture">
+                <pic:pic xmlns:pic="http://schemas.openxmlformats.org/drawingml/2006/picture">
+                  <pic:nvPicPr>
+                    <pic:cNvPr id="1" name=""/>
+                    <pic:cNvPicPr/>
+                  </pic:nvPicPr>
+                  <pic:blipFill>
+                    <a:blip r:embed="rId66"/>
+                    <a:stretch>
+                      <a:fillRect/>
+                    </a:stretch>
+                  </pic:blipFill>
+                  <pic:spPr>
+                    <a:xfrm>
+                      <a:off x="0" y="0"/>
+                      <a:ext cx="4649470" cy="8892540"/>
+                    </a:xfrm>
+                    <a:prstGeom prst="rect">
+                      <a:avLst/>
+                    </a:prstGeom>
+                  </pic:spPr>
+                </pic:pic>
+              </a:graphicData>
+            </a:graphic>
+          </wp:inline>
+        </w:drawing>
+      </w:r>
+    </w:p>
+    <w:p>
+      <w:r>
+        <w:lastRenderedPageBreak/>
+        <w:t>(La fecha debería dar error también…)</w:t>
+      </w:r>
+    </w:p>
+    <w:p>
+      <w:r>
+        <w:t xml:space="preserve">Cambiar el </w:t>
+      </w:r>
+      <w:proofErr w:type="spellStart"/>
+      <w:r>
+        <w:t>Movie.cs</w:t>
+      </w:r>
+      <w:proofErr w:type="spellEnd"/>
+      <w:r>
+        <w:t xml:space="preserve"> por el siguiente</w:t>
+      </w:r>
+    </w:p>
+    <w:p>
+      <w:r>
+        <w:drawing>
+          <wp:inline distT="0" distB="0" distL="0" distR="0" wp14:anchorId="3AA7C8A0" wp14:editId="12E10910">
+            <wp:extent cx="5639587" cy="5125165"/>
+            <wp:effectExtent l="0" t="0" r="0" b="0"/>
+            <wp:docPr id="64" name="Imagen 64"/>
+            <wp:cNvGraphicFramePr>
+              <a:graphicFrameLocks xmlns:a="http://schemas.openxmlformats.org/drawingml/2006/main" noChangeAspect="1"/>
+            </wp:cNvGraphicFramePr>
+            <a:graphic xmlns:a="http://schemas.openxmlformats.org/drawingml/2006/main">
+              <a:graphicData uri="http://schemas.openxmlformats.org/drawingml/2006/picture">
+                <pic:pic xmlns:pic="http://schemas.openxmlformats.org/drawingml/2006/picture">
+                  <pic:nvPicPr>
+                    <pic:cNvPr id="1" name=""/>
+                    <pic:cNvPicPr/>
+                  </pic:nvPicPr>
+                  <pic:blipFill>
+                    <a:blip r:embed="rId67"/>
+                    <a:stretch>
+                      <a:fillRect/>
+                    </a:stretch>
+                  </pic:blipFill>
+                  <pic:spPr>
+                    <a:xfrm>
+                      <a:off x="0" y="0"/>
+                      <a:ext cx="5639587" cy="5125165"/>
+                    </a:xfrm>
+                    <a:prstGeom prst="rect">
+                      <a:avLst/>
+                    </a:prstGeom>
+                  </pic:spPr>
+                </pic:pic>
+              </a:graphicData>
+            </a:graphic>
+          </wp:inline>
+        </w:drawing>
+      </w:r>
+    </w:p>
+    <w:p>
+      <w:r>
+        <w:br w:type="page"/>
+      </w:r>
+    </w:p>
+    <w:p>
+      <w:pPr>
+        <w:pStyle w:val="Ttulo1"/>
+      </w:pPr>
+      <w:r>
+        <w:lastRenderedPageBreak/>
+        <w:t>Paso 10</w:t>
+      </w:r>
+    </w:p>
+    <w:p>
+      <w:r>
+        <w:t xml:space="preserve">Hemos aprendido cómo funciona el método </w:t>
+      </w:r>
+      <w:proofErr w:type="spellStart"/>
+      <w:r>
+        <w:t>delete</w:t>
+      </w:r>
+      <w:proofErr w:type="spellEnd"/>
+      <w:r>
+        <w:t xml:space="preserve"> de las películas, así como su confirmación.</w:t>
+      </w:r>
+      <w:r>
+        <w:t xml:space="preserve"> </w:t>
+      </w:r>
+      <w:bookmarkStart w:id="0" w:name="_GoBack"/>
+      <w:bookmarkEnd w:id="0"/>
     </w:p>
     <w:sectPr>
       <w:pgSz w:w="11906" w:h="16838"/>
@@ -2913,7 +4492,6 @@
   <w:style w:type="character" w:default="1" w:styleId="Fuentedeprrafopredeter">
     <w:name w:val="Default Paragraph Font"/>
     <w:uiPriority w:val="1"/>
-    <w:semiHidden/>
     <w:unhideWhenUsed/>
   </w:style>
   <w:style w:type="table" w:default="1" w:styleId="Tablanormal">
@@ -3003,6 +4581,29 @@
     <w:name w:val="hljs-string"/>
     <w:basedOn w:val="Fuentedeprrafopredeter"/>
     <w:rsid w:val="00F14850"/>
+  </w:style>
+  <w:style w:type="character" w:customStyle="1" w:styleId="hljs-function">
+    <w:name w:val="hljs-function"/>
+    <w:basedOn w:val="Fuentedeprrafopredeter"/>
+    <w:rsid w:val="005500F0"/>
+  </w:style>
+  <w:style w:type="character" w:customStyle="1" w:styleId="hljs-params">
+    <w:name w:val="hljs-params"/>
+    <w:basedOn w:val="Fuentedeprrafopredeter"/>
+    <w:rsid w:val="005500F0"/>
+  </w:style>
+  <w:style w:type="character" w:styleId="CdigoHTML">
+    <w:name w:val="HTML Code"/>
+    <w:basedOn w:val="Fuentedeprrafopredeter"/>
+    <w:uiPriority w:val="99"/>
+    <w:semiHidden/>
+    <w:unhideWhenUsed/>
+    <w:rsid w:val="00D75989"/>
+    <w:rPr>
+      <w:rFonts w:ascii="Courier New" w:eastAsia="Times New Roman" w:hAnsi="Courier New" w:cs="Courier New"/>
+      <w:sz w:val="20"/>
+      <w:szCs w:val="20"/>
+    </w:rPr>
   </w:style>
 </w:styles>
 </file>

</xml_diff>